<commit_message>
Adicionado imagens com a logo e categorias em html
</commit_message>
<xml_diff>
--- a/Descrição e preços.docx
+++ b/Descrição e preços.docx
@@ -2631,26 +2631,6 @@
     </w:p>
     <w:p>
       <w:pPr>
-        <w:pStyle w:val="Normal"/>
-        <w:keepNext w:val="0"/>
-        <w:keepLines w:val="0"/>
-        <w:rPr>
-          <w:rFonts w:ascii="Times New Roman" w:hAnsi="Times New Roman" w:eastAsia="Times New Roman" w:cs="Times New Roman"/>
-        </w:rPr>
-      </w:pPr>
-    </w:p>
-    <w:p>
-      <w:pPr>
-        <w:pStyle w:val="Normal"/>
-        <w:keepNext w:val="0"/>
-        <w:keepLines w:val="0"/>
-        <w:rPr>
-          <w:rFonts w:ascii="Times New Roman" w:hAnsi="Times New Roman" w:eastAsia="Times New Roman" w:cs="Times New Roman"/>
-        </w:rPr>
-      </w:pPr>
-    </w:p>
-    <w:p>
-      <w:pPr>
         <w:pStyle w:val="ListParagraph"/>
         <w:keepNext w:val="0"/>
         <w:keepLines w:val="0"/>
@@ -2700,7 +2680,29 @@
           <w:szCs w:val="24"/>
           <w:highlight w:val="yellow"/>
         </w:rPr>
-        <w:t>Marca 1 (Linea)</w:t>
+        <w:t>Marca 1 (</w:t>
+      </w:r>
+      <w:r>
+        <w:rPr>
+          <w:rFonts w:ascii="Times New Roman" w:hAnsi="Times New Roman" w:eastAsia="Times New Roman" w:cs="Times New Roman"/>
+          <w:b w:val="0"/>
+          <w:bCs w:val="0"/>
+          <w:sz w:val="24"/>
+          <w:szCs w:val="24"/>
+          <w:highlight w:val="yellow"/>
+        </w:rPr>
+        <w:t>Native</w:t>
+      </w:r>
+      <w:r>
+        <w:rPr>
+          <w:rFonts w:ascii="Times New Roman" w:hAnsi="Times New Roman" w:eastAsia="Times New Roman" w:cs="Times New Roman"/>
+          <w:b w:val="0"/>
+          <w:bCs w:val="0"/>
+          <w:sz w:val="24"/>
+          <w:szCs w:val="24"/>
+          <w:highlight w:val="yellow"/>
+        </w:rPr>
+        <w:t xml:space="preserve"> e Orgânica)</w:t>
       </w:r>
     </w:p>
     <w:p>
@@ -2755,44 +2757,267 @@
     <w:p>
       <w:pPr>
         <w:pStyle w:val="Normal"/>
-        <w:keepNext w:val="0"/>
-        <w:keepLines w:val="0"/>
-        <w:rPr>
-          <w:rFonts w:ascii="Times New Roman" w:hAnsi="Times New Roman" w:eastAsia="Times New Roman" w:cs="Times New Roman"/>
-          <w:noProof w:val="0"/>
-          <w:lang w:val="pt-BR"/>
-        </w:rPr>
-      </w:pPr>
-      <w:r>
-        <w:rPr>
-          <w:rFonts w:ascii="Times New Roman" w:hAnsi="Times New Roman" w:eastAsia="Times New Roman" w:cs="Times New Roman"/>
-        </w:rPr>
-        <w:t>Produto 1:</w:t>
-      </w:r>
-    </w:p>
-    <w:p>
-      <w:pPr>
-        <w:pStyle w:val="Normal"/>
-        <w:keepNext w:val="0"/>
-        <w:keepLines w:val="0"/>
-        <w:rPr>
-          <w:rFonts w:ascii="Times New Roman" w:hAnsi="Times New Roman" w:eastAsia="Times New Roman" w:cs="Times New Roman"/>
-          <w:noProof w:val="0"/>
-          <w:lang w:val="pt-BR"/>
-        </w:rPr>
-      </w:pPr>
-      <w:r>
-        <w:rPr>
-          <w:rFonts w:ascii="Times New Roman" w:hAnsi="Times New Roman" w:eastAsia="Times New Roman" w:cs="Times New Roman"/>
-        </w:rPr>
-        <w:t xml:space="preserve">Produto 2: </w:t>
-      </w:r>
-    </w:p>
-    <w:p>
-      <w:pPr>
-        <w:pStyle w:val="Normal"/>
-        <w:keepNext w:val="0"/>
-        <w:keepLines w:val="0"/>
+        <w:rPr>
+          <w:rFonts w:ascii="Times New Roman" w:hAnsi="Times New Roman" w:eastAsia="Times New Roman" w:cs="Times New Roman"/>
+          <w:noProof w:val="0"/>
+          <w:lang w:val="pt-BR"/>
+        </w:rPr>
+      </w:pPr>
+      <w:r>
+        <w:rPr>
+          <w:rFonts w:ascii="Times New Roman" w:hAnsi="Times New Roman" w:eastAsia="Times New Roman" w:cs="Times New Roman"/>
+        </w:rPr>
+        <w:t xml:space="preserve">Produto 1: Óleo de Copaíba 100% Puro - 10ml – </w:t>
+      </w:r>
+      <w:r>
+        <w:rPr>
+          <w:rFonts w:ascii="Times New Roman" w:hAnsi="Times New Roman" w:eastAsia="Times New Roman" w:cs="Times New Roman"/>
+          <w:noProof w:val="0"/>
+          <w:lang w:val="pt-BR"/>
+        </w:rPr>
+        <w:t>Native</w:t>
+      </w:r>
+      <w:r>
+        <w:rPr>
+          <w:rFonts w:ascii="Times New Roman" w:hAnsi="Times New Roman" w:eastAsia="Times New Roman" w:cs="Times New Roman"/>
+          <w:noProof w:val="0"/>
+          <w:lang w:val="pt-BR"/>
+        </w:rPr>
+        <w:t xml:space="preserve"> (18,30)</w:t>
+      </w:r>
+    </w:p>
+    <w:p>
+      <w:pPr>
+        <w:pStyle w:val="Normal"/>
+        <w:ind w:firstLine="708"/>
+        <w:jc w:val="both"/>
+        <w:rPr>
+          <w:rFonts w:ascii="Times New Roman" w:hAnsi="Times New Roman" w:eastAsia="Times New Roman" w:cs="Times New Roman"/>
+          <w:noProof w:val="0"/>
+          <w:lang w:val="pt-BR"/>
+        </w:rPr>
+      </w:pPr>
+      <w:r>
+        <w:rPr>
+          <w:rFonts w:ascii="Times New Roman" w:hAnsi="Times New Roman" w:eastAsia="Times New Roman" w:cs="Times New Roman"/>
+          <w:noProof w:val="0"/>
+          <w:lang w:val="pt-BR"/>
+        </w:rPr>
+        <w:t xml:space="preserve">Os nativos da Amazônia dizem que o óleo de copaíba oferece inúmeros benefícios, e </w:t>
+      </w:r>
+      <w:r>
+        <w:tab/>
+      </w:r>
+      <w:r>
+        <w:rPr>
+          <w:rFonts w:ascii="Times New Roman" w:hAnsi="Times New Roman" w:eastAsia="Times New Roman" w:cs="Times New Roman"/>
+          <w:noProof w:val="0"/>
+          <w:lang w:val="pt-BR"/>
+        </w:rPr>
+        <w:t xml:space="preserve">consideram como um líquido terapêutico. É extraída do tronco da </w:t>
+      </w:r>
+      <w:r>
+        <w:rPr>
+          <w:rFonts w:ascii="Times New Roman" w:hAnsi="Times New Roman" w:eastAsia="Times New Roman" w:cs="Times New Roman"/>
+          <w:noProof w:val="0"/>
+          <w:lang w:val="pt-BR"/>
+        </w:rPr>
+        <w:t>copaibeira</w:t>
+      </w:r>
+      <w:r>
+        <w:rPr>
+          <w:rFonts w:ascii="Times New Roman" w:hAnsi="Times New Roman" w:eastAsia="Times New Roman" w:cs="Times New Roman"/>
+          <w:noProof w:val="0"/>
+          <w:lang w:val="pt-BR"/>
+        </w:rPr>
+        <w:t xml:space="preserve">, planta </w:t>
+      </w:r>
+      <w:r>
+        <w:tab/>
+      </w:r>
+      <w:r>
+        <w:rPr>
+          <w:rFonts w:ascii="Times New Roman" w:hAnsi="Times New Roman" w:eastAsia="Times New Roman" w:cs="Times New Roman"/>
+          <w:noProof w:val="0"/>
+          <w:lang w:val="pt-BR"/>
+        </w:rPr>
+        <w:t xml:space="preserve">típica da floresta </w:t>
+      </w:r>
+      <w:r>
+        <w:rPr>
+          <w:rFonts w:ascii="Times New Roman" w:hAnsi="Times New Roman" w:eastAsia="Times New Roman" w:cs="Times New Roman"/>
+          <w:noProof w:val="0"/>
+          <w:lang w:val="pt-BR"/>
+        </w:rPr>
+        <w:t>Amazônica.A</w:t>
+      </w:r>
+      <w:r>
+        <w:rPr>
+          <w:rFonts w:ascii="Times New Roman" w:hAnsi="Times New Roman" w:eastAsia="Times New Roman" w:cs="Times New Roman"/>
+          <w:noProof w:val="0"/>
+          <w:lang w:val="pt-BR"/>
+        </w:rPr>
+        <w:t xml:space="preserve"> copaíba é conhecida há séculos pelos nativos da </w:t>
+      </w:r>
+      <w:r>
+        <w:tab/>
+      </w:r>
+      <w:r>
+        <w:tab/>
+      </w:r>
+      <w:r>
+        <w:rPr>
+          <w:rFonts w:ascii="Times New Roman" w:hAnsi="Times New Roman" w:eastAsia="Times New Roman" w:cs="Times New Roman"/>
+          <w:noProof w:val="0"/>
+          <w:lang w:val="pt-BR"/>
+        </w:rPr>
+        <w:t xml:space="preserve">Amazônia. E é ótima para ser diluída em outros óleos de massagem, a suavidade de </w:t>
+      </w:r>
+      <w:r>
+        <w:tab/>
+      </w:r>
+      <w:r>
+        <w:rPr>
+          <w:rFonts w:ascii="Times New Roman" w:hAnsi="Times New Roman" w:eastAsia="Times New Roman" w:cs="Times New Roman"/>
+          <w:noProof w:val="0"/>
+          <w:lang w:val="pt-BR"/>
+        </w:rPr>
+        <w:t xml:space="preserve">sua textura é agradável e seu “cheiro de mata” proporcionam uma </w:t>
+      </w:r>
+      <w:r>
+        <w:tab/>
+      </w:r>
+      <w:r>
+        <w:tab/>
+      </w:r>
+      <w:r>
+        <w:tab/>
+      </w:r>
+      <w:r>
+        <w:rPr>
+          <w:rFonts w:ascii="Times New Roman" w:hAnsi="Times New Roman" w:eastAsia="Times New Roman" w:cs="Times New Roman"/>
+          <w:noProof w:val="0"/>
+          <w:lang w:val="pt-BR"/>
+        </w:rPr>
+        <w:t>massagem relaxante.</w:t>
+      </w:r>
+    </w:p>
+    <w:p>
+      <w:pPr>
+        <w:pStyle w:val="Normal"/>
+        <w:rPr>
+          <w:rFonts w:ascii="Times New Roman" w:hAnsi="Times New Roman" w:eastAsia="Times New Roman" w:cs="Times New Roman"/>
+          <w:noProof w:val="0"/>
+          <w:lang w:val="pt-BR"/>
+        </w:rPr>
+      </w:pPr>
+      <w:r>
+        <w:rPr>
+          <w:rFonts w:ascii="Times New Roman" w:hAnsi="Times New Roman" w:eastAsia="Times New Roman" w:cs="Times New Roman"/>
+        </w:rPr>
+        <w:t xml:space="preserve">Produto 2:  </w:t>
+      </w:r>
+      <w:r>
+        <w:rPr>
+          <w:rFonts w:ascii="Times New Roman" w:hAnsi="Times New Roman" w:eastAsia="Times New Roman" w:cs="Times New Roman"/>
+          <w:noProof w:val="0"/>
+          <w:lang w:val="pt-BR"/>
+        </w:rPr>
+        <w:t xml:space="preserve">Óleo de Rosa Mosqueta 100% Puro (Importado) - 30ml – </w:t>
+      </w:r>
+      <w:r>
+        <w:rPr>
+          <w:rFonts w:ascii="Times New Roman" w:hAnsi="Times New Roman" w:eastAsia="Times New Roman" w:cs="Times New Roman"/>
+          <w:noProof w:val="0"/>
+          <w:lang w:val="pt-BR"/>
+        </w:rPr>
+        <w:t>Native</w:t>
+      </w:r>
+      <w:r>
+        <w:rPr>
+          <w:rFonts w:ascii="Times New Roman" w:hAnsi="Times New Roman" w:eastAsia="Times New Roman" w:cs="Times New Roman"/>
+          <w:noProof w:val="0"/>
+          <w:lang w:val="pt-BR"/>
+        </w:rPr>
+        <w:t xml:space="preserve"> (83,40)</w:t>
+      </w:r>
+    </w:p>
+    <w:p>
+      <w:pPr>
+        <w:pStyle w:val="Normal"/>
+        <w:ind w:left="708"/>
+        <w:rPr>
+          <w:rFonts w:ascii="Times New Roman" w:hAnsi="Times New Roman" w:eastAsia="Times New Roman" w:cs="Times New Roman"/>
+          <w:noProof w:val="0"/>
+          <w:lang w:val="pt-BR"/>
+        </w:rPr>
+      </w:pPr>
+      <w:r>
+        <w:rPr>
+          <w:rFonts w:ascii="Times New Roman" w:hAnsi="Times New Roman" w:eastAsia="Times New Roman" w:cs="Times New Roman"/>
+          <w:noProof w:val="0"/>
+          <w:lang w:val="pt-BR"/>
+        </w:rPr>
+        <w:t xml:space="preserve">100% puro e concentrado, triplamente filtrado o que facilita a penetração dérmica, o Óleo de Rosa Mosqueta </w:t>
+      </w:r>
+      <w:r>
+        <w:rPr>
+          <w:rFonts w:ascii="Times New Roman" w:hAnsi="Times New Roman" w:eastAsia="Times New Roman" w:cs="Times New Roman"/>
+          <w:noProof w:val="0"/>
+          <w:lang w:val="pt-BR"/>
+        </w:rPr>
+        <w:t>Native</w:t>
+      </w:r>
+      <w:r>
+        <w:rPr>
+          <w:rFonts w:ascii="Times New Roman" w:hAnsi="Times New Roman" w:eastAsia="Times New Roman" w:cs="Times New Roman"/>
+          <w:noProof w:val="0"/>
+          <w:lang w:val="pt-BR"/>
+        </w:rPr>
+        <w:t xml:space="preserve"> é um dos mais eficazes hidratantes naturais.</w:t>
+      </w:r>
+    </w:p>
+    <w:p>
+      <w:pPr>
+        <w:pStyle w:val="Normal"/>
+        <w:ind w:left="708"/>
+        <w:rPr>
+          <w:rFonts w:ascii="Times New Roman" w:hAnsi="Times New Roman" w:eastAsia="Times New Roman" w:cs="Times New Roman"/>
+          <w:noProof w:val="0"/>
+          <w:lang w:val="pt-BR"/>
+        </w:rPr>
+      </w:pPr>
+      <w:r>
+        <w:rPr>
+          <w:rFonts w:ascii="Times New Roman" w:hAnsi="Times New Roman" w:eastAsia="Times New Roman" w:cs="Times New Roman"/>
+          <w:noProof w:val="0"/>
+          <w:lang w:val="pt-BR"/>
+        </w:rPr>
+        <w:t>Os componentes que estão no óleo atuam devolvendo a textura da pele dá flexibilidade e elasticidade à pele. Ajudam a manter a hidratação.  Sua potente hidratação pode ajudar a diminuir as linhas de expressões.</w:t>
+      </w:r>
+    </w:p>
+    <w:p>
+      <w:pPr>
+        <w:pStyle w:val="Normal"/>
+        <w:ind w:left="708"/>
+        <w:rPr>
+          <w:rFonts w:ascii="Times New Roman" w:hAnsi="Times New Roman" w:eastAsia="Times New Roman" w:cs="Times New Roman"/>
+          <w:noProof w:val="0"/>
+          <w:lang w:val="pt-BR"/>
+        </w:rPr>
+      </w:pPr>
+      <w:r>
+        <w:rPr>
+          <w:rFonts w:ascii="Times New Roman" w:hAnsi="Times New Roman" w:eastAsia="Times New Roman" w:cs="Times New Roman"/>
+          <w:noProof w:val="0"/>
+          <w:lang w:val="pt-BR"/>
+        </w:rPr>
+        <w:t>Importado do Chile.</w:t>
+      </w:r>
+    </w:p>
+    <w:p>
+      <w:pPr>
+        <w:pStyle w:val="Normal"/>
         <w:rPr>
           <w:rFonts w:ascii="Times New Roman" w:hAnsi="Times New Roman" w:eastAsia="Times New Roman" w:cs="Times New Roman"/>
           <w:noProof w:val="0"/>
@@ -2805,12 +3030,72 @@
         </w:rPr>
         <w:t xml:space="preserve">Produto 3: </w:t>
       </w:r>
-    </w:p>
-    <w:p>
-      <w:pPr>
-        <w:pStyle w:val="Normal"/>
-        <w:keepNext w:val="0"/>
-        <w:keepLines w:val="0"/>
+      <w:r>
+        <w:rPr>
+          <w:rFonts w:ascii="Times New Roman" w:hAnsi="Times New Roman" w:eastAsia="Times New Roman" w:cs="Times New Roman"/>
+          <w:noProof w:val="0"/>
+          <w:lang w:val="pt-BR"/>
+        </w:rPr>
+        <w:t>Óleo Essencial de Eucalipto (34,90)</w:t>
+      </w:r>
+    </w:p>
+    <w:p>
+      <w:pPr>
+        <w:pStyle w:val="Normal"/>
+        <w:ind w:left="708"/>
+        <w:rPr>
+          <w:rFonts w:ascii="Times New Roman" w:hAnsi="Times New Roman" w:eastAsia="Times New Roman" w:cs="Times New Roman"/>
+          <w:noProof w:val="0"/>
+          <w:lang w:val="pt-BR"/>
+        </w:rPr>
+      </w:pPr>
+      <w:r>
+        <w:rPr>
+          <w:rFonts w:ascii="Times New Roman" w:hAnsi="Times New Roman" w:eastAsia="Times New Roman" w:cs="Times New Roman"/>
+          <w:noProof w:val="0"/>
+          <w:lang w:val="pt-BR"/>
+        </w:rPr>
+        <w:t xml:space="preserve">O Eucalipto (Eucalyptus </w:t>
+      </w:r>
+      <w:r>
+        <w:rPr>
+          <w:rFonts w:ascii="Times New Roman" w:hAnsi="Times New Roman" w:eastAsia="Times New Roman" w:cs="Times New Roman"/>
+          <w:noProof w:val="0"/>
+          <w:lang w:val="pt-BR"/>
+        </w:rPr>
+        <w:t>globulus</w:t>
+      </w:r>
+      <w:r>
+        <w:rPr>
+          <w:rFonts w:ascii="Times New Roman" w:hAnsi="Times New Roman" w:eastAsia="Times New Roman" w:cs="Times New Roman"/>
+          <w:noProof w:val="0"/>
+          <w:lang w:val="pt-BR"/>
+        </w:rPr>
+        <w:t xml:space="preserve">), natural da Austrália têm seus óleos essenciais extraídos por destilação de suas folhas. É utilizado desde o final do século XVIII. De agradável aroma canforado o Óleo Essencial de Eucalipto </w:t>
+      </w:r>
+      <w:r>
+        <w:rPr>
+          <w:rFonts w:ascii="Times New Roman" w:hAnsi="Times New Roman" w:eastAsia="Times New Roman" w:cs="Times New Roman"/>
+          <w:noProof w:val="0"/>
+          <w:lang w:val="pt-BR"/>
+        </w:rPr>
+        <w:t>Native</w:t>
+      </w:r>
+      <w:r>
+        <w:rPr>
+          <w:rFonts w:ascii="Times New Roman" w:hAnsi="Times New Roman" w:eastAsia="Times New Roman" w:cs="Times New Roman"/>
+          <w:noProof w:val="0"/>
+          <w:lang w:val="pt-BR"/>
+        </w:rPr>
+        <w:t xml:space="preserve"> pode trazer a sensação de frescor e resfriamento.</w:t>
+      </w:r>
+      <w:r>
+        <w:br/>
+      </w:r>
+    </w:p>
+    <w:p>
+      <w:pPr>
+        <w:pStyle w:val="Normal"/>
         <w:rPr>
           <w:rFonts w:ascii="Times New Roman" w:hAnsi="Times New Roman" w:eastAsia="Times New Roman" w:cs="Times New Roman"/>
           <w:noProof w:val="0"/>
@@ -2822,6 +3107,33 @@
           <w:rFonts w:ascii="Times New Roman" w:hAnsi="Times New Roman" w:eastAsia="Times New Roman" w:cs="Times New Roman"/>
         </w:rPr>
         <w:t xml:space="preserve">Produto 4: </w:t>
+      </w:r>
+      <w:r>
+        <w:rPr>
+          <w:rFonts w:ascii="Times New Roman" w:hAnsi="Times New Roman" w:eastAsia="Times New Roman" w:cs="Times New Roman"/>
+          <w:noProof w:val="0"/>
+          <w:lang w:val="pt-BR"/>
+        </w:rPr>
+        <w:t>Óleo Essencial de Lavanda (49,90)</w:t>
+      </w:r>
+    </w:p>
+    <w:p>
+      <w:pPr>
+        <w:pStyle w:val="Normal"/>
+        <w:ind w:left="708"/>
+        <w:rPr>
+          <w:rFonts w:ascii="Times New Roman" w:hAnsi="Times New Roman" w:eastAsia="Times New Roman" w:cs="Times New Roman"/>
+          <w:noProof w:val="0"/>
+          <w:lang w:val="pt-BR"/>
+        </w:rPr>
+      </w:pPr>
+      <w:r>
+        <w:rPr>
+          <w:rFonts w:ascii="Times New Roman" w:hAnsi="Times New Roman" w:eastAsia="Times New Roman" w:cs="Times New Roman"/>
+          <w:noProof w:val="0"/>
+          <w:lang w:val="pt-BR"/>
+        </w:rPr>
+        <w:t>De aroma suave e agradável a Lavanda é conhecida desde a Roma e Grécia Antigas e vem sendo utilizada há séculos para fins terapêuticos usando como princípio seu aroma cativante. Inclusive em banhos. É o Óleo Essencial mais utilizado do mundo.</w:t>
       </w:r>
     </w:p>
     <w:p>
@@ -2853,6 +3165,90 @@
     <w:p>
       <w:pPr>
         <w:pStyle w:val="Normal"/>
+        <w:rPr>
+          <w:rFonts w:ascii="Times New Roman" w:hAnsi="Times New Roman" w:eastAsia="Times New Roman" w:cs="Times New Roman"/>
+          <w:noProof w:val="0"/>
+          <w:lang w:val="pt-BR"/>
+        </w:rPr>
+      </w:pPr>
+      <w:r>
+        <w:rPr>
+          <w:rFonts w:ascii="Times New Roman" w:hAnsi="Times New Roman" w:eastAsia="Times New Roman" w:cs="Times New Roman"/>
+        </w:rPr>
+        <w:t xml:space="preserve">Produto 5: </w:t>
+      </w:r>
+      <w:r>
+        <w:rPr>
+          <w:rFonts w:ascii="Times New Roman" w:hAnsi="Times New Roman" w:eastAsia="Times New Roman" w:cs="Times New Roman"/>
+          <w:noProof w:val="0"/>
+          <w:lang w:val="pt-BR"/>
+        </w:rPr>
+        <w:t>Oil</w:t>
+      </w:r>
+      <w:r>
+        <w:rPr>
+          <w:rFonts w:ascii="Times New Roman" w:hAnsi="Times New Roman" w:eastAsia="Times New Roman" w:cs="Times New Roman"/>
+          <w:noProof w:val="0"/>
+          <w:lang w:val="pt-BR"/>
+        </w:rPr>
+        <w:t xml:space="preserve"> Cream Hidratante Abacate e Oliva 250 g (119,90)</w:t>
+      </w:r>
+    </w:p>
+    <w:p>
+      <w:pPr>
+        <w:pStyle w:val="Normal"/>
+        <w:ind w:left="708"/>
+        <w:jc w:val="both"/>
+        <w:rPr>
+          <w:rFonts w:ascii="Times New Roman" w:hAnsi="Times New Roman" w:eastAsia="Times New Roman" w:cs="Times New Roman"/>
+          <w:noProof w:val="0"/>
+          <w:lang w:val="pt-BR"/>
+        </w:rPr>
+      </w:pPr>
+      <w:r>
+        <w:rPr>
+          <w:rFonts w:ascii="Times New Roman" w:hAnsi="Times New Roman" w:eastAsia="Times New Roman" w:cs="Times New Roman"/>
+          <w:noProof w:val="0"/>
+          <w:lang w:val="pt-BR"/>
+        </w:rPr>
+        <w:t>Proporciona uma experiência de cuidado intensivo para a sua pele, elevando-a a novos patamares de hidratação e nutrição. Com um luxuoso blend de 12 óleos cuidadosamente selecionados, este creme oferece uma hidratação máxima e uma nutrição profunda que revitaliza a pele em todos os níveis. Sua textura</w:t>
+      </w:r>
+      <w:r>
+        <w:rPr>
+          <w:rFonts w:ascii="Times New Roman" w:hAnsi="Times New Roman" w:eastAsia="Times New Roman" w:cs="Times New Roman"/>
+          <w:noProof w:val="0"/>
+          <w:lang w:val="pt-BR"/>
+        </w:rPr>
+        <w:t xml:space="preserve"> </w:t>
+      </w:r>
+      <w:r>
+        <w:rPr>
+          <w:rFonts w:ascii="Times New Roman" w:hAnsi="Times New Roman" w:eastAsia="Times New Roman" w:cs="Times New Roman"/>
+          <w:noProof w:val="0"/>
+          <w:lang w:val="pt-BR"/>
+        </w:rPr>
+        <w:t>manteigad</w:t>
+      </w:r>
+      <w:r>
+        <w:rPr>
+          <w:rFonts w:ascii="Times New Roman" w:hAnsi="Times New Roman" w:eastAsia="Times New Roman" w:cs="Times New Roman"/>
+          <w:noProof w:val="0"/>
+          <w:lang w:val="pt-BR"/>
+        </w:rPr>
+        <w:t>a</w:t>
+      </w:r>
+      <w:r>
+        <w:rPr>
+          <w:rFonts w:ascii="Times New Roman" w:hAnsi="Times New Roman" w:eastAsia="Times New Roman" w:cs="Times New Roman"/>
+          <w:noProof w:val="0"/>
+          <w:lang w:val="pt-BR"/>
+        </w:rPr>
+        <w:t xml:space="preserve"> é indulgente ao toque, envolvendo a pele com suavidade e penetrando profundamente para restaurar a umidade natural.</w:t>
+      </w:r>
+    </w:p>
+    <w:p>
+      <w:pPr>
+        <w:pStyle w:val="Normal"/>
         <w:keepNext w:val="0"/>
         <w:keepLines w:val="0"/>
         <w:rPr>
@@ -2861,17 +3257,42 @@
           <w:lang w:val="pt-BR"/>
         </w:rPr>
       </w:pPr>
-      <w:r>
-        <w:rPr>
-          <w:rFonts w:ascii="Times New Roman" w:hAnsi="Times New Roman" w:eastAsia="Times New Roman" w:cs="Times New Roman"/>
-        </w:rPr>
-        <w:t xml:space="preserve">Produto </w:t>
-      </w:r>
-      <w:r>
-        <w:rPr>
-          <w:rFonts w:ascii="Times New Roman" w:hAnsi="Times New Roman" w:eastAsia="Times New Roman" w:cs="Times New Roman"/>
-        </w:rPr>
-        <w:t>5:</w:t>
+    </w:p>
+    <w:p>
+      <w:pPr>
+        <w:pStyle w:val="Normal"/>
+        <w:jc w:val="both"/>
+        <w:rPr>
+          <w:rFonts w:ascii="Times New Roman" w:hAnsi="Times New Roman" w:eastAsia="Times New Roman" w:cs="Times New Roman"/>
+          <w:noProof w:val="0"/>
+          <w:lang w:val="pt-BR"/>
+        </w:rPr>
+      </w:pPr>
+      <w:r>
+        <w:rPr>
+          <w:rFonts w:ascii="Times New Roman" w:hAnsi="Times New Roman" w:eastAsia="Times New Roman" w:cs="Times New Roman"/>
+        </w:rPr>
+        <w:t>Produto 6:  Sabonete em Barra Puro Vegetal Framboesa e Orquídea 90g (10,90)</w:t>
+      </w:r>
+    </w:p>
+    <w:p>
+      <w:pPr>
+        <w:pStyle w:val="Normal"/>
+        <w:ind w:left="708"/>
+        <w:jc w:val="both"/>
+        <w:rPr>
+          <w:rFonts w:ascii="Times New Roman" w:hAnsi="Times New Roman" w:eastAsia="Times New Roman" w:cs="Times New Roman"/>
+          <w:noProof w:val="0"/>
+          <w:lang w:val="pt-BR"/>
+        </w:rPr>
+      </w:pPr>
+      <w:r>
+        <w:rPr>
+          <w:rFonts w:ascii="Times New Roman" w:hAnsi="Times New Roman" w:eastAsia="Times New Roman" w:cs="Times New Roman"/>
+          <w:noProof w:val="0"/>
+          <w:lang w:val="pt-BR"/>
+        </w:rPr>
+        <w:t>Desfrute de uma experiência única de frescor e bem-estar com o Sabonete em Barra Puro Vegetal. Esta composição refinada de citrinos e madeira combina-se para conferir leveza à fragrância, proporcionando uma sensação de frescor e vitalidade que pode ser sentida ao longo do dia. Com acordes que encantam, traz uma inspiração amadeirada aliada a um frescor revigorante, perfeito para deixar uma assinatura elegante e espontânea no ar.</w:t>
       </w:r>
     </w:p>
     <w:p>
@@ -2885,11 +3306,50 @@
           <w:lang w:val="pt-BR"/>
         </w:rPr>
       </w:pPr>
-      <w:r>
-        <w:rPr>
-          <w:rFonts w:ascii="Times New Roman" w:hAnsi="Times New Roman" w:eastAsia="Times New Roman" w:cs="Times New Roman"/>
-        </w:rPr>
-        <w:t xml:space="preserve">Produto 6: </w:t>
+    </w:p>
+    <w:p>
+      <w:pPr>
+        <w:pStyle w:val="Normal"/>
+        <w:jc w:val="both"/>
+        <w:rPr>
+          <w:rFonts w:ascii="Times New Roman" w:hAnsi="Times New Roman" w:eastAsia="Times New Roman" w:cs="Times New Roman"/>
+          <w:noProof w:val="0"/>
+          <w:lang w:val="pt-BR"/>
+        </w:rPr>
+      </w:pPr>
+      <w:r>
+        <w:rPr>
+          <w:rFonts w:ascii="Times New Roman" w:hAnsi="Times New Roman" w:eastAsia="Times New Roman" w:cs="Times New Roman"/>
+        </w:rPr>
+        <w:t xml:space="preserve">Produto 7: </w:t>
+      </w:r>
+      <w:r>
+        <w:rPr>
+          <w:rFonts w:ascii="Times New Roman" w:hAnsi="Times New Roman" w:eastAsia="Times New Roman" w:cs="Times New Roman"/>
+          <w:noProof w:val="0"/>
+          <w:lang w:val="pt-BR"/>
+        </w:rPr>
+        <w:t>Sabonete Líquido Chá Branco e Gengibre 250ml (24,90)</w:t>
+      </w:r>
+    </w:p>
+    <w:p>
+      <w:pPr>
+        <w:pStyle w:val="Normal"/>
+        <w:ind w:left="708"/>
+        <w:jc w:val="both"/>
+        <w:rPr>
+          <w:rFonts w:ascii="Times New Roman" w:hAnsi="Times New Roman" w:eastAsia="Times New Roman" w:cs="Times New Roman"/>
+          <w:noProof w:val="0"/>
+          <w:lang w:val="pt-BR"/>
+        </w:rPr>
+      </w:pPr>
+      <w:r>
+        <w:rPr>
+          <w:rFonts w:ascii="Times New Roman" w:hAnsi="Times New Roman" w:eastAsia="Times New Roman" w:cs="Times New Roman"/>
+          <w:noProof w:val="0"/>
+          <w:lang w:val="pt-BR"/>
+        </w:rPr>
+        <w:t>Desfrute de uma Experiência Luxuosa e Revitalizante com Nosso Sabonete Líquido. Prepare-se para uma jornada sensorial única com nosso Sabonete Líquido, cuidadosamente formulado para proporcionar uma limpeza suave e um cuidado incomparável à sua pele. Combinando ingredientes de alta qualidade, esta fórmula exclusiva oferece uma sensação refrescante e uma fragrância envolvente, elevando seu momento de higiene diário a um ritual verdadeiramente indulgente.</w:t>
       </w:r>
     </w:p>
     <w:p>
@@ -2903,11 +3363,74 @@
           <w:lang w:val="pt-BR"/>
         </w:rPr>
       </w:pPr>
-      <w:r>
-        <w:rPr>
-          <w:rFonts w:ascii="Times New Roman" w:hAnsi="Times New Roman" w:eastAsia="Times New Roman" w:cs="Times New Roman"/>
-        </w:rPr>
-        <w:t xml:space="preserve">Produto 7: </w:t>
+    </w:p>
+    <w:p>
+      <w:pPr>
+        <w:pStyle w:val="Normal"/>
+        <w:jc w:val="both"/>
+        <w:rPr>
+          <w:rFonts w:ascii="Times New Roman" w:hAnsi="Times New Roman" w:eastAsia="Times New Roman" w:cs="Times New Roman"/>
+          <w:noProof w:val="0"/>
+          <w:lang w:val="pt-BR"/>
+        </w:rPr>
+      </w:pPr>
+      <w:r>
+        <w:rPr>
+          <w:rFonts w:ascii="Times New Roman" w:hAnsi="Times New Roman" w:eastAsia="Times New Roman" w:cs="Times New Roman"/>
+        </w:rPr>
+        <w:t xml:space="preserve">Produto 8: </w:t>
+      </w:r>
+      <w:r>
+        <w:rPr>
+          <w:rFonts w:ascii="Times New Roman" w:hAnsi="Times New Roman" w:eastAsia="Times New Roman" w:cs="Times New Roman"/>
+          <w:noProof w:val="0"/>
+          <w:lang w:val="pt-BR"/>
+        </w:rPr>
+        <w:t>Oil</w:t>
+      </w:r>
+      <w:r>
+        <w:rPr>
+          <w:rFonts w:ascii="Times New Roman" w:hAnsi="Times New Roman" w:eastAsia="Times New Roman" w:cs="Times New Roman"/>
+          <w:noProof w:val="0"/>
+          <w:lang w:val="pt-BR"/>
+        </w:rPr>
+        <w:t xml:space="preserve"> Cream Hidratante Framboesa e Orquídea 250 g (199,90)</w:t>
+      </w:r>
+    </w:p>
+    <w:p>
+      <w:pPr>
+        <w:pStyle w:val="Normal"/>
+        <w:ind w:left="708"/>
+        <w:jc w:val="both"/>
+        <w:rPr>
+          <w:rFonts w:ascii="Times New Roman" w:hAnsi="Times New Roman" w:eastAsia="Times New Roman" w:cs="Times New Roman"/>
+          <w:noProof w:val="0"/>
+          <w:lang w:val="pt-BR"/>
+        </w:rPr>
+      </w:pPr>
+      <w:r>
+        <w:rPr>
+          <w:rFonts w:ascii="Times New Roman" w:hAnsi="Times New Roman" w:eastAsia="Times New Roman" w:cs="Times New Roman"/>
+          <w:noProof w:val="0"/>
+          <w:lang w:val="pt-BR"/>
+        </w:rPr>
+        <w:t xml:space="preserve">Proporciona uma experiência de cuidado intensivo para a sua pele, elevando-a a novos patamares de hidratação e nutrição. Com um luxuoso blend de 12 óleos cuidadosamente selecionados, este creme oferece uma hidratação máxima e uma nutrição profunda que revitaliza a pele em todos os níveis. Sua textura </w:t>
+      </w:r>
+      <w:r>
+        <w:rPr>
+          <w:rFonts w:ascii="Times New Roman" w:hAnsi="Times New Roman" w:eastAsia="Times New Roman" w:cs="Times New Roman"/>
+          <w:noProof w:val="0"/>
+          <w:lang w:val="pt-BR"/>
+        </w:rPr>
+        <w:t>manteigada</w:t>
+      </w:r>
+      <w:r>
+        <w:rPr>
+          <w:rFonts w:ascii="Times New Roman" w:hAnsi="Times New Roman" w:eastAsia="Times New Roman" w:cs="Times New Roman"/>
+          <w:noProof w:val="0"/>
+          <w:lang w:val="pt-BR"/>
+        </w:rPr>
+        <w:t xml:space="preserve"> é indulgente ao toque, envolvendo a pele com suavidade e penetrando profundamente para restaurar a umidade natural.</w:t>
       </w:r>
     </w:p>
     <w:p>
@@ -2921,12 +3444,6 @@
           <w:lang w:val="pt-BR"/>
         </w:rPr>
       </w:pPr>
-      <w:r>
-        <w:rPr>
-          <w:rFonts w:ascii="Times New Roman" w:hAnsi="Times New Roman" w:eastAsia="Times New Roman" w:cs="Times New Roman"/>
-        </w:rPr>
-        <w:t>Produto 8:</w:t>
-      </w:r>
     </w:p>
     <w:p>
       <w:pPr>
@@ -2957,20 +3474,258 @@
     <w:p>
       <w:pPr>
         <w:pStyle w:val="Normal"/>
+        <w:jc w:val="both"/>
+        <w:rPr>
+          <w:rFonts w:ascii="Times New Roman" w:hAnsi="Times New Roman" w:eastAsia="Times New Roman" w:cs="Times New Roman"/>
+          <w:noProof w:val="0"/>
+          <w:lang w:val="pt-BR"/>
+        </w:rPr>
+      </w:pPr>
+      <w:r>
+        <w:rPr>
+          <w:rFonts w:ascii="Times New Roman" w:hAnsi="Times New Roman" w:eastAsia="Times New Roman" w:cs="Times New Roman"/>
+        </w:rPr>
+        <w:t xml:space="preserve">Produto 9: </w:t>
+      </w:r>
+      <w:r>
+        <w:rPr>
+          <w:rFonts w:ascii="Times New Roman" w:hAnsi="Times New Roman" w:eastAsia="Times New Roman" w:cs="Times New Roman"/>
+          <w:noProof w:val="0"/>
+          <w:lang w:val="pt-BR"/>
+        </w:rPr>
+        <w:t xml:space="preserve">Máscara Facial </w:t>
+      </w:r>
+      <w:r>
+        <w:rPr>
+          <w:rFonts w:ascii="Times New Roman" w:hAnsi="Times New Roman" w:eastAsia="Times New Roman" w:cs="Times New Roman"/>
+          <w:noProof w:val="0"/>
+          <w:lang w:val="pt-BR"/>
+        </w:rPr>
+        <w:t>Detox</w:t>
+      </w:r>
+      <w:r>
+        <w:rPr>
+          <w:rFonts w:ascii="Times New Roman" w:hAnsi="Times New Roman" w:eastAsia="Times New Roman" w:cs="Times New Roman"/>
+          <w:noProof w:val="0"/>
+          <w:lang w:val="pt-BR"/>
+        </w:rPr>
+        <w:t xml:space="preserve"> Peel Off - Argila Branca e Tea </w:t>
+      </w:r>
+      <w:r>
+        <w:rPr>
+          <w:rFonts w:ascii="Times New Roman" w:hAnsi="Times New Roman" w:eastAsia="Times New Roman" w:cs="Times New Roman"/>
+          <w:noProof w:val="0"/>
+          <w:lang w:val="pt-BR"/>
+        </w:rPr>
+        <w:t>Tree</w:t>
+      </w:r>
+      <w:r>
+        <w:rPr>
+          <w:rFonts w:ascii="Times New Roman" w:hAnsi="Times New Roman" w:eastAsia="Times New Roman" w:cs="Times New Roman"/>
+          <w:noProof w:val="0"/>
+          <w:lang w:val="pt-BR"/>
+        </w:rPr>
+        <w:t xml:space="preserve"> - Limpeza e Controle de Oleosidade - 8g – </w:t>
+      </w:r>
+      <w:r>
+        <w:rPr>
+          <w:rFonts w:ascii="Times New Roman" w:hAnsi="Times New Roman" w:eastAsia="Times New Roman" w:cs="Times New Roman"/>
+          <w:noProof w:val="0"/>
+          <w:lang w:val="pt-BR"/>
+        </w:rPr>
+        <w:t>Native</w:t>
+      </w:r>
+      <w:r>
+        <w:rPr>
+          <w:rFonts w:ascii="Times New Roman" w:hAnsi="Times New Roman" w:eastAsia="Times New Roman" w:cs="Times New Roman"/>
+          <w:noProof w:val="0"/>
+          <w:lang w:val="pt-BR"/>
+        </w:rPr>
+        <w:t xml:space="preserve"> (3,90)</w:t>
+      </w:r>
+    </w:p>
+    <w:p>
+      <w:pPr>
+        <w:pStyle w:val="Normal"/>
+        <w:jc w:val="both"/>
+        <w:rPr>
+          <w:rFonts w:ascii="Times New Roman" w:hAnsi="Times New Roman" w:eastAsia="Times New Roman" w:cs="Times New Roman"/>
+          <w:noProof w:val="0"/>
+          <w:lang w:val="pt-BR"/>
+        </w:rPr>
+      </w:pPr>
+      <w:r>
+        <w:rPr>
+          <w:rFonts w:ascii="Times New Roman" w:hAnsi="Times New Roman" w:eastAsia="Times New Roman" w:cs="Times New Roman"/>
+          <w:noProof w:val="0"/>
+          <w:lang w:val="pt-BR"/>
+        </w:rPr>
+        <w:t xml:space="preserve">A Máscara </w:t>
+      </w:r>
+      <w:r>
+        <w:rPr>
+          <w:rFonts w:ascii="Times New Roman" w:hAnsi="Times New Roman" w:eastAsia="Times New Roman" w:cs="Times New Roman"/>
+          <w:noProof w:val="0"/>
+          <w:lang w:val="pt-BR"/>
+        </w:rPr>
+        <w:t>Detox</w:t>
+      </w:r>
+      <w:r>
+        <w:rPr>
+          <w:rFonts w:ascii="Times New Roman" w:hAnsi="Times New Roman" w:eastAsia="Times New Roman" w:cs="Times New Roman"/>
+          <w:noProof w:val="0"/>
+          <w:lang w:val="pt-BR"/>
+        </w:rPr>
+        <w:t xml:space="preserve"> </w:t>
+      </w:r>
+      <w:r>
+        <w:rPr>
+          <w:rFonts w:ascii="Times New Roman" w:hAnsi="Times New Roman" w:eastAsia="Times New Roman" w:cs="Times New Roman"/>
+          <w:noProof w:val="0"/>
+          <w:lang w:val="pt-BR"/>
+        </w:rPr>
+        <w:t>Native</w:t>
+      </w:r>
+      <w:r>
+        <w:rPr>
+          <w:rFonts w:ascii="Times New Roman" w:hAnsi="Times New Roman" w:eastAsia="Times New Roman" w:cs="Times New Roman"/>
+          <w:noProof w:val="0"/>
+          <w:lang w:val="pt-BR"/>
+        </w:rPr>
+        <w:t xml:space="preserve"> é formulada com matérias primas que promovem uma pele </w:t>
+      </w:r>
+      <w:r>
+        <w:tab/>
+      </w:r>
+      <w:r>
+        <w:rPr>
+          <w:rFonts w:ascii="Times New Roman" w:hAnsi="Times New Roman" w:eastAsia="Times New Roman" w:cs="Times New Roman"/>
+          <w:noProof w:val="0"/>
+          <w:lang w:val="pt-BR"/>
+        </w:rPr>
+        <w:t xml:space="preserve">renovada, livre de impurezas e sem </w:t>
+      </w:r>
+      <w:r>
+        <w:rPr>
+          <w:rFonts w:ascii="Times New Roman" w:hAnsi="Times New Roman" w:eastAsia="Times New Roman" w:cs="Times New Roman"/>
+          <w:noProof w:val="0"/>
+          <w:lang w:val="pt-BR"/>
+        </w:rPr>
+        <w:t>oleosidade.Contém</w:t>
+      </w:r>
+      <w:r>
+        <w:rPr>
+          <w:rFonts w:ascii="Times New Roman" w:hAnsi="Times New Roman" w:eastAsia="Times New Roman" w:cs="Times New Roman"/>
+          <w:noProof w:val="0"/>
+          <w:lang w:val="pt-BR"/>
+        </w:rPr>
+        <w:t xml:space="preserve"> argila branca ou </w:t>
+      </w:r>
+      <w:r>
+        <w:rPr>
+          <w:rFonts w:ascii="Times New Roman" w:hAnsi="Times New Roman" w:eastAsia="Times New Roman" w:cs="Times New Roman"/>
+          <w:noProof w:val="0"/>
+          <w:lang w:val="pt-BR"/>
+        </w:rPr>
+        <w:t>Kaolin</w:t>
+      </w:r>
+      <w:r>
+        <w:rPr>
+          <w:rFonts w:ascii="Times New Roman" w:hAnsi="Times New Roman" w:eastAsia="Times New Roman" w:cs="Times New Roman"/>
+          <w:noProof w:val="0"/>
+          <w:lang w:val="pt-BR"/>
+        </w:rPr>
+        <w:t xml:space="preserve">, é um </w:t>
+      </w:r>
+      <w:r>
+        <w:tab/>
+      </w:r>
+      <w:r>
+        <w:rPr>
+          <w:rFonts w:ascii="Times New Roman" w:hAnsi="Times New Roman" w:eastAsia="Times New Roman" w:cs="Times New Roman"/>
+          <w:noProof w:val="0"/>
+          <w:lang w:val="pt-BR"/>
+        </w:rPr>
+        <w:t xml:space="preserve">pó muito absorvente de origem mineral, a mais leve de todas as argilas, por possuir </w:t>
+      </w:r>
+      <w:r>
+        <w:tab/>
+      </w:r>
+      <w:r>
+        <w:rPr>
+          <w:rFonts w:ascii="Times New Roman" w:hAnsi="Times New Roman" w:eastAsia="Times New Roman" w:cs="Times New Roman"/>
+          <w:noProof w:val="0"/>
+          <w:lang w:val="pt-BR"/>
+        </w:rPr>
+        <w:t xml:space="preserve">um PH muito próximo da pele os seus principais benefícios são: clarear, suavizar e </w:t>
+      </w:r>
+      <w:r>
+        <w:tab/>
+      </w:r>
+      <w:r>
+        <w:rPr>
+          <w:rFonts w:ascii="Times New Roman" w:hAnsi="Times New Roman" w:eastAsia="Times New Roman" w:cs="Times New Roman"/>
+          <w:noProof w:val="0"/>
+          <w:lang w:val="pt-BR"/>
+        </w:rPr>
+        <w:t xml:space="preserve">absorver oleosidade sem desidratar. Já o Óleo de </w:t>
+      </w:r>
+      <w:r>
+        <w:rPr>
+          <w:rFonts w:ascii="Times New Roman" w:hAnsi="Times New Roman" w:eastAsia="Times New Roman" w:cs="Times New Roman"/>
+          <w:noProof w:val="0"/>
+          <w:lang w:val="pt-BR"/>
+        </w:rPr>
+        <w:t>Melaleuca</w:t>
+      </w:r>
+      <w:r>
+        <w:rPr>
+          <w:rFonts w:ascii="Times New Roman" w:hAnsi="Times New Roman" w:eastAsia="Times New Roman" w:cs="Times New Roman"/>
+          <w:noProof w:val="0"/>
+          <w:lang w:val="pt-BR"/>
+        </w:rPr>
+        <w:t xml:space="preserve"> em sua formulação </w:t>
+      </w:r>
+      <w:r>
+        <w:tab/>
+      </w:r>
+      <w:r>
+        <w:tab/>
+      </w:r>
+      <w:r>
+        <w:rPr>
+          <w:rFonts w:ascii="Times New Roman" w:hAnsi="Times New Roman" w:eastAsia="Times New Roman" w:cs="Times New Roman"/>
+          <w:noProof w:val="0"/>
+          <w:lang w:val="pt-BR"/>
+        </w:rPr>
+        <w:t xml:space="preserve">proporciona à pele: limpeza profunda, controle da oleosidade, desobstrução dos poros, </w:t>
+      </w:r>
+      <w:r>
+        <w:tab/>
+      </w:r>
+      <w:r>
+        <w:rPr>
+          <w:rFonts w:ascii="Times New Roman" w:hAnsi="Times New Roman" w:eastAsia="Times New Roman" w:cs="Times New Roman"/>
+          <w:noProof w:val="0"/>
+          <w:lang w:val="pt-BR"/>
+        </w:rPr>
+        <w:t>ação secativa e uniformidade.</w:t>
+      </w:r>
+    </w:p>
+    <w:p>
+      <w:pPr>
         <w:keepNext w:val="0"/>
         <w:keepLines w:val="0"/>
-        <w:rPr>
-          <w:rFonts w:ascii="Times New Roman" w:hAnsi="Times New Roman" w:eastAsia="Times New Roman" w:cs="Times New Roman"/>
-          <w:noProof w:val="0"/>
-          <w:lang w:val="pt-BR"/>
-        </w:rPr>
-      </w:pPr>
-      <w:r>
-        <w:rPr>
-          <w:rFonts w:ascii="Times New Roman" w:hAnsi="Times New Roman" w:eastAsia="Times New Roman" w:cs="Times New Roman"/>
-        </w:rPr>
-        <w:t>Produto 9:</w:t>
-      </w:r>
+      </w:pPr>
+    </w:p>
+    <w:p>
+      <w:pPr>
+        <w:pStyle w:val="Normal"/>
+        <w:rPr>
+          <w:noProof w:val="0"/>
+          <w:lang w:val="pt-BR"/>
+        </w:rPr>
+      </w:pPr>
     </w:p>
     <w:p>
       <w:pPr>
@@ -2983,11 +3738,289 @@
           <w:lang w:val="pt-BR"/>
         </w:rPr>
       </w:pPr>
+    </w:p>
+    <w:p>
+      <w:pPr>
+        <w:pStyle w:val="Normal"/>
+        <w:jc w:val="both"/>
+        <w:rPr>
+          <w:rFonts w:ascii="Times New Roman" w:hAnsi="Times New Roman" w:eastAsia="Times New Roman" w:cs="Times New Roman"/>
+          <w:noProof w:val="0"/>
+          <w:lang w:val="pt-BR"/>
+        </w:rPr>
+      </w:pPr>
       <w:r>
         <w:rPr>
           <w:rFonts w:ascii="Times New Roman" w:hAnsi="Times New Roman" w:eastAsia="Times New Roman" w:cs="Times New Roman"/>
         </w:rPr>
         <w:t xml:space="preserve">Produto 10: </w:t>
+      </w:r>
+      <w:r>
+        <w:rPr>
+          <w:rFonts w:ascii="Times New Roman" w:hAnsi="Times New Roman" w:eastAsia="Times New Roman" w:cs="Times New Roman"/>
+          <w:noProof w:val="0"/>
+          <w:lang w:val="pt-BR"/>
+        </w:rPr>
+        <w:t xml:space="preserve">Máscara Facial </w:t>
+      </w:r>
+      <w:r>
+        <w:rPr>
+          <w:rFonts w:ascii="Times New Roman" w:hAnsi="Times New Roman" w:eastAsia="Times New Roman" w:cs="Times New Roman"/>
+          <w:noProof w:val="0"/>
+          <w:lang w:val="pt-BR"/>
+        </w:rPr>
+        <w:t>Fresh</w:t>
+      </w:r>
+      <w:r>
+        <w:rPr>
+          <w:rFonts w:ascii="Times New Roman" w:hAnsi="Times New Roman" w:eastAsia="Times New Roman" w:cs="Times New Roman"/>
+          <w:noProof w:val="0"/>
+          <w:lang w:val="pt-BR"/>
+        </w:rPr>
+        <w:t xml:space="preserve"> Tea </w:t>
+      </w:r>
+      <w:r>
+        <w:rPr>
+          <w:rFonts w:ascii="Times New Roman" w:hAnsi="Times New Roman" w:eastAsia="Times New Roman" w:cs="Times New Roman"/>
+          <w:noProof w:val="0"/>
+          <w:lang w:val="pt-BR"/>
+        </w:rPr>
+        <w:t>Tree</w:t>
+      </w:r>
+      <w:r>
+        <w:rPr>
+          <w:rFonts w:ascii="Times New Roman" w:hAnsi="Times New Roman" w:eastAsia="Times New Roman" w:cs="Times New Roman"/>
+          <w:noProof w:val="0"/>
+          <w:lang w:val="pt-BR"/>
+        </w:rPr>
+        <w:t xml:space="preserve"> - </w:t>
+      </w:r>
+      <w:r>
+        <w:rPr>
+          <w:rFonts w:ascii="Times New Roman" w:hAnsi="Times New Roman" w:eastAsia="Times New Roman" w:cs="Times New Roman"/>
+          <w:noProof w:val="0"/>
+          <w:lang w:val="pt-BR"/>
+        </w:rPr>
+        <w:t>Melaleuca</w:t>
+      </w:r>
+      <w:r>
+        <w:rPr>
+          <w:rFonts w:ascii="Times New Roman" w:hAnsi="Times New Roman" w:eastAsia="Times New Roman" w:cs="Times New Roman"/>
+          <w:noProof w:val="0"/>
+          <w:lang w:val="pt-BR"/>
+        </w:rPr>
+        <w:t xml:space="preserve"> e Argila Branca - Hidratação e Limpeza - 25g – </w:t>
+      </w:r>
+      <w:r>
+        <w:rPr>
+          <w:rFonts w:ascii="Times New Roman" w:hAnsi="Times New Roman" w:eastAsia="Times New Roman" w:cs="Times New Roman"/>
+          <w:noProof w:val="0"/>
+          <w:lang w:val="pt-BR"/>
+        </w:rPr>
+        <w:t>Native</w:t>
+      </w:r>
+      <w:r>
+        <w:rPr>
+          <w:rFonts w:ascii="Times New Roman" w:hAnsi="Times New Roman" w:eastAsia="Times New Roman" w:cs="Times New Roman"/>
+          <w:noProof w:val="0"/>
+          <w:lang w:val="pt-BR"/>
+        </w:rPr>
+        <w:t xml:space="preserve"> (5,50)</w:t>
+      </w:r>
+    </w:p>
+    <w:p>
+      <w:pPr>
+        <w:pStyle w:val="Normal"/>
+        <w:ind w:left="708"/>
+        <w:jc w:val="both"/>
+        <w:rPr>
+          <w:rFonts w:ascii="Times New Roman" w:hAnsi="Times New Roman" w:eastAsia="Times New Roman" w:cs="Times New Roman"/>
+          <w:noProof w:val="0"/>
+          <w:lang w:val="pt-BR"/>
+        </w:rPr>
+      </w:pPr>
+      <w:r>
+        <w:rPr>
+          <w:rFonts w:ascii="Times New Roman" w:hAnsi="Times New Roman" w:eastAsia="Times New Roman" w:cs="Times New Roman"/>
+          <w:noProof w:val="0"/>
+          <w:lang w:val="pt-BR"/>
+        </w:rPr>
+        <w:t>Promove</w:t>
+      </w:r>
+      <w:r>
+        <w:rPr>
+          <w:rFonts w:ascii="Times New Roman" w:hAnsi="Times New Roman" w:eastAsia="Times New Roman" w:cs="Times New Roman"/>
+          <w:noProof w:val="0"/>
+          <w:lang w:val="pt-BR"/>
+        </w:rPr>
+        <w:t xml:space="preserve"> uma pela renovada, livre de impurezas e sem </w:t>
+      </w:r>
+      <w:r>
+        <w:rPr>
+          <w:rFonts w:ascii="Times New Roman" w:hAnsi="Times New Roman" w:eastAsia="Times New Roman" w:cs="Times New Roman"/>
+          <w:noProof w:val="0"/>
+          <w:lang w:val="pt-BR"/>
+        </w:rPr>
+        <w:t>oleosidade.Contém</w:t>
+      </w:r>
+      <w:r>
+        <w:rPr>
+          <w:rFonts w:ascii="Times New Roman" w:hAnsi="Times New Roman" w:eastAsia="Times New Roman" w:cs="Times New Roman"/>
+          <w:noProof w:val="0"/>
+          <w:lang w:val="pt-BR"/>
+        </w:rPr>
+        <w:t xml:space="preserve"> Argila branca, conhecida como </w:t>
+      </w:r>
+      <w:r>
+        <w:rPr>
+          <w:rFonts w:ascii="Times New Roman" w:hAnsi="Times New Roman" w:eastAsia="Times New Roman" w:cs="Times New Roman"/>
+          <w:noProof w:val="0"/>
+          <w:lang w:val="pt-BR"/>
+        </w:rPr>
+        <w:t>Kaolin</w:t>
+      </w:r>
+      <w:r>
+        <w:rPr>
+          <w:rFonts w:ascii="Times New Roman" w:hAnsi="Times New Roman" w:eastAsia="Times New Roman" w:cs="Times New Roman"/>
+          <w:noProof w:val="0"/>
+          <w:lang w:val="pt-BR"/>
+        </w:rPr>
+        <w:t xml:space="preserve">, que absorve a oleosidade sem desidratar a pele. Já a presença do Óleo de </w:t>
+      </w:r>
+      <w:r>
+        <w:rPr>
+          <w:rFonts w:ascii="Times New Roman" w:hAnsi="Times New Roman" w:eastAsia="Times New Roman" w:cs="Times New Roman"/>
+          <w:noProof w:val="0"/>
+          <w:lang w:val="pt-BR"/>
+        </w:rPr>
+        <w:t>Melaleuca</w:t>
+      </w:r>
+      <w:r>
+        <w:rPr>
+          <w:rFonts w:ascii="Times New Roman" w:hAnsi="Times New Roman" w:eastAsia="Times New Roman" w:cs="Times New Roman"/>
+          <w:noProof w:val="0"/>
+          <w:lang w:val="pt-BR"/>
+        </w:rPr>
+        <w:t xml:space="preserve"> em sua formulação proporciona à pele: limpeza profunda, controle de oleosidade, desobstrução dos poros, ação secativa e uniformidade.</w:t>
+      </w:r>
+    </w:p>
+    <w:p>
+      <w:pPr>
+        <w:pStyle w:val="Normal"/>
+        <w:ind w:left="708"/>
+        <w:rPr>
+          <w:noProof w:val="0"/>
+          <w:lang w:val="pt-BR"/>
+        </w:rPr>
+      </w:pPr>
+    </w:p>
+    <w:p>
+      <w:pPr>
+        <w:pStyle w:val="Normal"/>
+        <w:jc w:val="both"/>
+        <w:rPr>
+          <w:rFonts w:ascii="Times New Roman" w:hAnsi="Times New Roman" w:eastAsia="Times New Roman" w:cs="Times New Roman"/>
+          <w:noProof w:val="0"/>
+          <w:lang w:val="pt-BR"/>
+        </w:rPr>
+      </w:pPr>
+      <w:r>
+        <w:rPr>
+          <w:rFonts w:ascii="Times New Roman" w:hAnsi="Times New Roman" w:eastAsia="Times New Roman" w:cs="Times New Roman"/>
+        </w:rPr>
+        <w:t xml:space="preserve">Produto 11: </w:t>
+      </w:r>
+      <w:r>
+        <w:rPr>
+          <w:rFonts w:ascii="Times New Roman" w:hAnsi="Times New Roman" w:eastAsia="Times New Roman" w:cs="Times New Roman"/>
+          <w:noProof w:val="0"/>
+          <w:lang w:val="pt-BR"/>
+        </w:rPr>
+        <w:t xml:space="preserve">Máscara Facial de Rosa Mosqueta - Reparação e Hidratação - 30g – </w:t>
+      </w:r>
+      <w:r>
+        <w:rPr>
+          <w:rFonts w:ascii="Times New Roman" w:hAnsi="Times New Roman" w:eastAsia="Times New Roman" w:cs="Times New Roman"/>
+          <w:noProof w:val="0"/>
+          <w:lang w:val="pt-BR"/>
+        </w:rPr>
+        <w:t>Native</w:t>
+      </w:r>
+      <w:r>
+        <w:rPr>
+          <w:rFonts w:ascii="Times New Roman" w:hAnsi="Times New Roman" w:eastAsia="Times New Roman" w:cs="Times New Roman"/>
+          <w:noProof w:val="0"/>
+          <w:lang w:val="pt-BR"/>
+        </w:rPr>
+        <w:t xml:space="preserve"> (8,70)</w:t>
+      </w:r>
+    </w:p>
+    <w:p>
+      <w:pPr>
+        <w:pStyle w:val="Normal"/>
+        <w:ind w:left="708"/>
+        <w:jc w:val="both"/>
+        <w:rPr>
+          <w:rFonts w:ascii="Times New Roman" w:hAnsi="Times New Roman" w:eastAsia="Times New Roman" w:cs="Times New Roman"/>
+          <w:noProof w:val="0"/>
+          <w:lang w:val="pt-BR"/>
+        </w:rPr>
+      </w:pPr>
+      <w:r>
+        <w:rPr>
+          <w:rFonts w:ascii="Times New Roman" w:hAnsi="Times New Roman" w:eastAsia="Times New Roman" w:cs="Times New Roman"/>
+          <w:noProof w:val="0"/>
+          <w:lang w:val="pt-BR"/>
+        </w:rPr>
+        <w:t xml:space="preserve">A Máscara Facial PURE ROSE HIP da </w:t>
+      </w:r>
+      <w:r>
+        <w:rPr>
+          <w:rFonts w:ascii="Times New Roman" w:hAnsi="Times New Roman" w:eastAsia="Times New Roman" w:cs="Times New Roman"/>
+          <w:noProof w:val="0"/>
+          <w:lang w:val="pt-BR"/>
+        </w:rPr>
+        <w:t>Native</w:t>
+      </w:r>
+      <w:r>
+        <w:rPr>
+          <w:rFonts w:ascii="Times New Roman" w:hAnsi="Times New Roman" w:eastAsia="Times New Roman" w:cs="Times New Roman"/>
+          <w:noProof w:val="0"/>
+          <w:lang w:val="pt-BR"/>
+        </w:rPr>
+        <w:t xml:space="preserve"> contém em sua formulação o óleo de rosa mosqueta que é rico em ácidos graxos como o ácido </w:t>
+      </w:r>
+      <w:r>
+        <w:rPr>
+          <w:rFonts w:ascii="Times New Roman" w:hAnsi="Times New Roman" w:eastAsia="Times New Roman" w:cs="Times New Roman"/>
+          <w:noProof w:val="0"/>
+          <w:lang w:val="pt-BR"/>
+        </w:rPr>
+        <w:t>oléico</w:t>
+      </w:r>
+      <w:r>
+        <w:rPr>
+          <w:rFonts w:ascii="Times New Roman" w:hAnsi="Times New Roman" w:eastAsia="Times New Roman" w:cs="Times New Roman"/>
+          <w:noProof w:val="0"/>
+          <w:lang w:val="pt-BR"/>
+        </w:rPr>
+        <w:t xml:space="preserve">, </w:t>
+      </w:r>
+      <w:r>
+        <w:rPr>
+          <w:rFonts w:ascii="Times New Roman" w:hAnsi="Times New Roman" w:eastAsia="Times New Roman" w:cs="Times New Roman"/>
+          <w:noProof w:val="0"/>
+          <w:lang w:val="pt-BR"/>
+        </w:rPr>
+        <w:t>linoléico</w:t>
+      </w:r>
+      <w:r>
+        <w:rPr>
+          <w:rFonts w:ascii="Times New Roman" w:hAnsi="Times New Roman" w:eastAsia="Times New Roman" w:cs="Times New Roman"/>
+          <w:noProof w:val="0"/>
+          <w:lang w:val="pt-BR"/>
+        </w:rPr>
+        <w:t>, linolênico e a vitamina A. Esse poderoso óleo é capaz de reforçar a síntese de colágeno e elastina, nutrindo a pele e atenuando linhas de expressão. Ótima para reparação da pele, dando elasticidade e muita hidratação.</w:t>
       </w:r>
     </w:p>
     <w:p>
@@ -3001,18 +4034,10 @@
           <w:lang w:val="pt-BR"/>
         </w:rPr>
       </w:pPr>
-      <w:r>
-        <w:rPr>
-          <w:rFonts w:ascii="Times New Roman" w:hAnsi="Times New Roman" w:eastAsia="Times New Roman" w:cs="Times New Roman"/>
-        </w:rPr>
-        <w:t xml:space="preserve">Produto 11: </w:t>
-      </w:r>
-    </w:p>
-    <w:p>
-      <w:pPr>
-        <w:pStyle w:val="Normal"/>
-        <w:keepNext w:val="0"/>
-        <w:keepLines w:val="0"/>
+    </w:p>
+    <w:p>
+      <w:pPr>
+        <w:pStyle w:val="Normal"/>
         <w:rPr>
           <w:rFonts w:ascii="Times New Roman" w:hAnsi="Times New Roman" w:eastAsia="Times New Roman" w:cs="Times New Roman"/>
           <w:noProof w:val="0"/>
@@ -3025,42 +4050,65 @@
         </w:rPr>
         <w:t>Produto 12:</w:t>
       </w:r>
-    </w:p>
-    <w:p>
-      <w:pPr>
-        <w:pStyle w:val="Normal"/>
-        <w:rPr>
-          <w:rFonts w:ascii="Times New Roman" w:hAnsi="Times New Roman" w:eastAsia="Times New Roman" w:cs="Times New Roman"/>
-          <w:b w:val="0"/>
-          <w:bCs w:val="0"/>
-          <w:sz w:val="24"/>
-          <w:szCs w:val="24"/>
-        </w:rPr>
-      </w:pPr>
-    </w:p>
-    <w:p>
-      <w:pPr>
-        <w:pStyle w:val="Normal"/>
-        <w:rPr>
-          <w:rFonts w:ascii="Times New Roman" w:hAnsi="Times New Roman" w:eastAsia="Times New Roman" w:cs="Times New Roman"/>
-          <w:b w:val="0"/>
-          <w:bCs w:val="0"/>
-          <w:sz w:val="24"/>
-          <w:szCs w:val="24"/>
-        </w:rPr>
-      </w:pPr>
-    </w:p>
-    <w:p>
-      <w:pPr>
-        <w:pStyle w:val="Normal"/>
-        <w:rPr>
-          <w:rFonts w:ascii="Times New Roman" w:hAnsi="Times New Roman" w:eastAsia="Times New Roman" w:cs="Times New Roman"/>
-          <w:b w:val="0"/>
-          <w:bCs w:val="0"/>
-          <w:sz w:val="24"/>
-          <w:szCs w:val="24"/>
-        </w:rPr>
-      </w:pPr>
+      <w:r>
+        <w:rPr>
+          <w:rFonts w:ascii="Times New Roman" w:hAnsi="Times New Roman" w:eastAsia="Times New Roman" w:cs="Times New Roman"/>
+          <w:noProof w:val="0"/>
+          <w:lang w:val="pt-BR"/>
+        </w:rPr>
+        <w:t xml:space="preserve"> Máscara Facial Bee natural - Mel e Geleia Real - Hidratação da Pele - 30g – </w:t>
+      </w:r>
+      <w:r>
+        <w:rPr>
+          <w:rFonts w:ascii="Times New Roman" w:hAnsi="Times New Roman" w:eastAsia="Times New Roman" w:cs="Times New Roman"/>
+          <w:noProof w:val="0"/>
+          <w:lang w:val="pt-BR"/>
+        </w:rPr>
+        <w:t>Native</w:t>
+      </w:r>
+      <w:r>
+        <w:rPr>
+          <w:rFonts w:ascii="Times New Roman" w:hAnsi="Times New Roman" w:eastAsia="Times New Roman" w:cs="Times New Roman"/>
+          <w:noProof w:val="0"/>
+          <w:lang w:val="pt-BR"/>
+        </w:rPr>
+        <w:t>(6,50)</w:t>
+      </w:r>
+    </w:p>
+    <w:p>
+      <w:pPr>
+        <w:pStyle w:val="Normal"/>
+        <w:ind w:left="708"/>
+        <w:rPr>
+          <w:rFonts w:ascii="Times New Roman" w:hAnsi="Times New Roman" w:eastAsia="Times New Roman" w:cs="Times New Roman"/>
+          <w:noProof w:val="0"/>
+          <w:lang w:val="pt-BR"/>
+        </w:rPr>
+      </w:pPr>
+      <w:r>
+        <w:rPr>
+          <w:rFonts w:ascii="Times New Roman" w:hAnsi="Times New Roman" w:eastAsia="Times New Roman" w:cs="Times New Roman"/>
+          <w:noProof w:val="0"/>
+          <w:lang w:val="pt-BR"/>
+        </w:rPr>
+        <w:t xml:space="preserve">Contém extratos da Geleia Real, do Mel e do Leite de Cabra que vão ajudar na hidratação e proteção de sua pele. Mantendo-a mais macia e saudável. A Máscara Facial BEE NATURAL da </w:t>
+      </w:r>
+      <w:r>
+        <w:rPr>
+          <w:rFonts w:ascii="Times New Roman" w:hAnsi="Times New Roman" w:eastAsia="Times New Roman" w:cs="Times New Roman"/>
+          <w:noProof w:val="0"/>
+          <w:lang w:val="pt-BR"/>
+        </w:rPr>
+        <w:t>Native</w:t>
+      </w:r>
+      <w:r>
+        <w:rPr>
+          <w:rFonts w:ascii="Times New Roman" w:hAnsi="Times New Roman" w:eastAsia="Times New Roman" w:cs="Times New Roman"/>
+          <w:noProof w:val="0"/>
+          <w:lang w:val="pt-BR"/>
+        </w:rPr>
+        <w:t xml:space="preserve"> contém extratos da Geleia Real e do Mel que vão ajudar na hidratação e proteção de sua pele, mantendo-a mais macia, brilhante, purificada e saudável. O mel presente em sua formulação é considerado um limpador e hidratante natural e nutritivo para a pele.</w:t>
+      </w:r>
     </w:p>
     <w:p>
       <w:pPr>
@@ -3231,7 +4279,7 @@
           <w:szCs w:val="24"/>
           <w:highlight w:val="yellow"/>
         </w:rPr>
-        <w:t>Marca 1 (Linea)</w:t>
+        <w:t>Marca 1 (Iamani,Bigens)</w:t>
       </w:r>
     </w:p>
     <w:p>
@@ -3276,74 +4324,228 @@
     <w:p>
       <w:pPr>
         <w:pStyle w:val="Normal"/>
+        <w:jc w:val="both"/>
+        <w:rPr>
+          <w:rFonts w:ascii="Times New Roman" w:hAnsi="Times New Roman" w:eastAsia="Times New Roman" w:cs="Times New Roman"/>
+          <w:noProof w:val="0"/>
+          <w:lang w:val="pt-BR"/>
+        </w:rPr>
+      </w:pPr>
+      <w:r>
+        <w:rPr>
+          <w:rFonts w:ascii="Times New Roman" w:hAnsi="Times New Roman" w:eastAsia="Times New Roman" w:cs="Times New Roman"/>
+        </w:rPr>
+        <w:t xml:space="preserve">Produto 1: </w:t>
+      </w:r>
+      <w:r>
+        <w:rPr>
+          <w:rFonts w:ascii="Times New Roman" w:hAnsi="Times New Roman" w:eastAsia="Times New Roman" w:cs="Times New Roman"/>
+          <w:noProof w:val="0"/>
+          <w:lang w:val="pt-BR"/>
+        </w:rPr>
+        <w:t>Chá Orgânico Acalma a Alma - 15 sachês (36,90)</w:t>
+      </w:r>
+    </w:p>
+    <w:p>
+      <w:pPr>
+        <w:pStyle w:val="Normal"/>
+        <w:ind w:left="708"/>
+        <w:jc w:val="both"/>
+        <w:rPr>
+          <w:rFonts w:ascii="Times New Roman" w:hAnsi="Times New Roman" w:eastAsia="Times New Roman" w:cs="Times New Roman"/>
+          <w:noProof w:val="0"/>
+          <w:lang w:val="pt-BR"/>
+        </w:rPr>
+      </w:pPr>
+      <w:r>
+        <w:rPr>
+          <w:rFonts w:ascii="Times New Roman" w:hAnsi="Times New Roman" w:eastAsia="Times New Roman" w:cs="Times New Roman"/>
+          <w:noProof w:val="0"/>
+          <w:lang w:val="pt-BR"/>
+        </w:rPr>
+        <w:t xml:space="preserve">Oferecemos essa infusão para você recorrer nos momentos em que precisar criar uma pausa no seu </w:t>
+      </w:r>
+      <w:r>
+        <w:rPr>
+          <w:rFonts w:ascii="Times New Roman" w:hAnsi="Times New Roman" w:eastAsia="Times New Roman" w:cs="Times New Roman"/>
+          <w:noProof w:val="0"/>
+          <w:lang w:val="pt-BR"/>
+        </w:rPr>
+        <w:t>dia-a-dia</w:t>
+      </w:r>
+      <w:r>
+        <w:rPr>
+          <w:rFonts w:ascii="Times New Roman" w:hAnsi="Times New Roman" w:eastAsia="Times New Roman" w:cs="Times New Roman"/>
+          <w:noProof w:val="0"/>
+          <w:lang w:val="pt-BR"/>
+        </w:rPr>
+        <w:t>, um pequeno ritual de autocuidado para uma rotina com menos stress e mais calma. Aprecie esse chá 100% orgânico e feito com muito carinho para você relaxar!</w:t>
+      </w:r>
+    </w:p>
+    <w:p>
+      <w:pPr>
+        <w:pStyle w:val="Normal"/>
+        <w:jc w:val="both"/>
+        <w:rPr>
+          <w:rFonts w:ascii="Times New Roman" w:hAnsi="Times New Roman" w:eastAsia="Times New Roman" w:cs="Times New Roman"/>
+          <w:noProof w:val="0"/>
+          <w:lang w:val="pt-BR"/>
+        </w:rPr>
+      </w:pPr>
+      <w:r>
+        <w:rPr>
+          <w:rFonts w:ascii="Times New Roman" w:hAnsi="Times New Roman" w:eastAsia="Times New Roman" w:cs="Times New Roman"/>
+        </w:rPr>
+        <w:t xml:space="preserve">Produto 2: </w:t>
+      </w:r>
+      <w:r>
+        <w:rPr>
+          <w:rFonts w:ascii="Times New Roman" w:hAnsi="Times New Roman" w:eastAsia="Times New Roman" w:cs="Times New Roman"/>
+          <w:noProof w:val="0"/>
+          <w:lang w:val="pt-BR"/>
+        </w:rPr>
+        <w:t>Chá Orgânico Camomila - 15 sachês 30,20)</w:t>
+      </w:r>
+    </w:p>
+    <w:p>
+      <w:pPr>
+        <w:pStyle w:val="Normal"/>
+        <w:ind w:left="708"/>
+        <w:jc w:val="both"/>
+        <w:rPr>
+          <w:rFonts w:ascii="Times New Roman" w:hAnsi="Times New Roman" w:eastAsia="Times New Roman" w:cs="Times New Roman"/>
+          <w:noProof w:val="0"/>
+          <w:lang w:val="pt-BR"/>
+        </w:rPr>
+      </w:pPr>
+      <w:r>
+        <w:rPr>
+          <w:rFonts w:ascii="Times New Roman" w:hAnsi="Times New Roman" w:eastAsia="Times New Roman" w:cs="Times New Roman"/>
+          <w:noProof w:val="0"/>
+          <w:lang w:val="pt-BR"/>
+        </w:rPr>
+        <w:t>Aqui você encontra a infusão de flores da camomila puras e 100% orgânicas! Essa planta é cheia de propriedades medicinais, utilizadas desde que o mundo é mundo, especialmente para proporcionar calma e bem-estar.</w:t>
+      </w:r>
+      <w:r>
+        <w:rPr>
+          <w:rFonts w:ascii="Times New Roman" w:hAnsi="Times New Roman" w:eastAsia="Times New Roman" w:cs="Times New Roman"/>
+          <w:noProof w:val="0"/>
+          <w:lang w:val="pt-BR"/>
+        </w:rPr>
+        <w:t xml:space="preserve"> </w:t>
+      </w:r>
+    </w:p>
+    <w:p>
+      <w:pPr>
+        <w:pStyle w:val="Normal"/>
+        <w:jc w:val="both"/>
+        <w:rPr>
+          <w:rFonts w:ascii="Times New Roman" w:hAnsi="Times New Roman" w:eastAsia="Times New Roman" w:cs="Times New Roman"/>
+        </w:rPr>
+      </w:pPr>
+    </w:p>
+    <w:p>
+      <w:pPr>
+        <w:pStyle w:val="Normal"/>
+        <w:jc w:val="both"/>
+        <w:rPr>
+          <w:rFonts w:ascii="Times New Roman" w:hAnsi="Times New Roman" w:eastAsia="Times New Roman" w:cs="Times New Roman"/>
+          <w:noProof w:val="0"/>
+          <w:lang w:val="pt-BR"/>
+        </w:rPr>
+      </w:pPr>
+      <w:r>
+        <w:rPr>
+          <w:rFonts w:ascii="Times New Roman" w:hAnsi="Times New Roman" w:eastAsia="Times New Roman" w:cs="Times New Roman"/>
+        </w:rPr>
+        <w:t xml:space="preserve">Produto 3:  </w:t>
+      </w:r>
+      <w:r>
+        <w:rPr>
+          <w:rFonts w:ascii="Times New Roman" w:hAnsi="Times New Roman" w:eastAsia="Times New Roman" w:cs="Times New Roman"/>
+          <w:noProof w:val="0"/>
+          <w:lang w:val="pt-BR"/>
+        </w:rPr>
+        <w:t>Chá Orgânico Bons Sonhos - 15 sachês (32,90)</w:t>
+      </w:r>
+    </w:p>
+    <w:p>
+      <w:pPr>
+        <w:pStyle w:val="Normal"/>
+        <w:ind w:left="708"/>
+        <w:jc w:val="both"/>
+        <w:rPr>
+          <w:rFonts w:ascii="Times New Roman" w:hAnsi="Times New Roman" w:eastAsia="Times New Roman" w:cs="Times New Roman"/>
+          <w:noProof w:val="0"/>
+          <w:lang w:val="pt-BR"/>
+        </w:rPr>
+      </w:pPr>
+      <w:r>
+        <w:rPr>
+          <w:rFonts w:ascii="Times New Roman" w:hAnsi="Times New Roman" w:eastAsia="Times New Roman" w:cs="Times New Roman"/>
+          <w:noProof w:val="0"/>
+          <w:lang w:val="pt-BR"/>
+        </w:rPr>
+        <w:t>Bons Sonhos é um blend que elaboramos com a intenção de proporcionar um ritual diário em que o chá seja um instrumento para acalmar os ritmos internos da mente e do corpo.</w:t>
+      </w:r>
+    </w:p>
+    <w:p>
+      <w:pPr>
+        <w:pStyle w:val="Normal"/>
+        <w:jc w:val="both"/>
+        <w:rPr>
+          <w:rFonts w:ascii="Times New Roman" w:hAnsi="Times New Roman" w:eastAsia="Times New Roman" w:cs="Times New Roman"/>
+          <w:noProof w:val="0"/>
+          <w:lang w:val="pt-BR"/>
+        </w:rPr>
+      </w:pPr>
+      <w:r>
+        <w:rPr>
+          <w:rFonts w:ascii="Times New Roman" w:hAnsi="Times New Roman" w:eastAsia="Times New Roman" w:cs="Times New Roman"/>
+        </w:rPr>
+        <w:t xml:space="preserve">Produto 4: </w:t>
+      </w:r>
+      <w:r>
+        <w:rPr>
+          <w:rFonts w:ascii="Times New Roman" w:hAnsi="Times New Roman" w:eastAsia="Times New Roman" w:cs="Times New Roman"/>
+          <w:noProof w:val="0"/>
+          <w:lang w:val="pt-BR"/>
+        </w:rPr>
+        <w:t>Chá Orgânico Curumim Lua - 15 sachês (32,60)</w:t>
+      </w:r>
+    </w:p>
+    <w:p>
+      <w:pPr>
+        <w:pStyle w:val="Normal"/>
+        <w:ind w:left="708"/>
+        <w:jc w:val="both"/>
+        <w:rPr>
+          <w:rFonts w:ascii="Times New Roman" w:hAnsi="Times New Roman" w:eastAsia="Times New Roman" w:cs="Times New Roman"/>
+          <w:noProof w:val="0"/>
+          <w:lang w:val="pt-BR"/>
+        </w:rPr>
+      </w:pPr>
+      <w:r>
+        <w:rPr>
+          <w:rFonts w:ascii="Times New Roman" w:hAnsi="Times New Roman" w:eastAsia="Times New Roman" w:cs="Times New Roman"/>
+          <w:noProof w:val="0"/>
+          <w:lang w:val="pt-BR"/>
+        </w:rPr>
+        <w:t>Blend feito especialmente para as crianças, ideal para servir à noite, como um momento de conexão e aconchego para um soninho mais tranquilo e reparador!</w:t>
+      </w:r>
+    </w:p>
+    <w:p>
+      <w:pPr>
+        <w:pStyle w:val="Normal"/>
         <w:keepNext w:val="0"/>
         <w:keepLines w:val="0"/>
-        <w:rPr>
-          <w:rFonts w:ascii="Times New Roman" w:hAnsi="Times New Roman" w:eastAsia="Times New Roman" w:cs="Times New Roman"/>
-          <w:noProof w:val="0"/>
-          <w:lang w:val="pt-BR"/>
-        </w:rPr>
-      </w:pPr>
-      <w:r>
-        <w:rPr>
-          <w:rFonts w:ascii="Times New Roman" w:hAnsi="Times New Roman" w:eastAsia="Times New Roman" w:cs="Times New Roman"/>
-        </w:rPr>
-        <w:t>Produto 1:</w:t>
-      </w:r>
-    </w:p>
-    <w:p>
-      <w:pPr>
-        <w:pStyle w:val="Normal"/>
-        <w:keepNext w:val="0"/>
-        <w:keepLines w:val="0"/>
-        <w:rPr>
-          <w:rFonts w:ascii="Times New Roman" w:hAnsi="Times New Roman" w:eastAsia="Times New Roman" w:cs="Times New Roman"/>
-          <w:noProof w:val="0"/>
-          <w:lang w:val="pt-BR"/>
-        </w:rPr>
-      </w:pPr>
-      <w:r>
-        <w:rPr>
-          <w:rFonts w:ascii="Times New Roman" w:hAnsi="Times New Roman" w:eastAsia="Times New Roman" w:cs="Times New Roman"/>
-        </w:rPr>
-        <w:t xml:space="preserve">Produto 2: </w:t>
-      </w:r>
-    </w:p>
-    <w:p>
-      <w:pPr>
-        <w:pStyle w:val="Normal"/>
-        <w:keepNext w:val="0"/>
-        <w:keepLines w:val="0"/>
-        <w:rPr>
-          <w:rFonts w:ascii="Times New Roman" w:hAnsi="Times New Roman" w:eastAsia="Times New Roman" w:cs="Times New Roman"/>
-          <w:noProof w:val="0"/>
-          <w:lang w:val="pt-BR"/>
-        </w:rPr>
-      </w:pPr>
-      <w:r>
-        <w:rPr>
-          <w:rFonts w:ascii="Times New Roman" w:hAnsi="Times New Roman" w:eastAsia="Times New Roman" w:cs="Times New Roman"/>
-        </w:rPr>
-        <w:t xml:space="preserve">Produto 3: </w:t>
-      </w:r>
-    </w:p>
-    <w:p>
-      <w:pPr>
-        <w:pStyle w:val="Normal"/>
-        <w:keepNext w:val="0"/>
-        <w:keepLines w:val="0"/>
-        <w:rPr>
-          <w:rFonts w:ascii="Times New Roman" w:hAnsi="Times New Roman" w:eastAsia="Times New Roman" w:cs="Times New Roman"/>
-          <w:noProof w:val="0"/>
-          <w:lang w:val="pt-BR"/>
-        </w:rPr>
-      </w:pPr>
-      <w:r>
-        <w:rPr>
-          <w:rFonts w:ascii="Times New Roman" w:hAnsi="Times New Roman" w:eastAsia="Times New Roman" w:cs="Times New Roman"/>
-        </w:rPr>
-        <w:t xml:space="preserve">Produto 4: </w:t>
-      </w:r>
+        <w:ind w:left="708"/>
+        <w:rPr>
+          <w:rFonts w:ascii="Times New Roman" w:hAnsi="Times New Roman" w:eastAsia="Times New Roman" w:cs="Times New Roman"/>
+          <w:noProof w:val="0"/>
+          <w:lang w:val="pt-BR"/>
+        </w:rPr>
+      </w:pPr>
     </w:p>
     <w:p>
       <w:pPr>
@@ -3368,7 +4570,102 @@
           <w:sz w:val="24"/>
           <w:szCs w:val="24"/>
         </w:rPr>
-        <w:t xml:space="preserve">Melatonina </w:t>
+        <w:t>Melatonina e</w:t>
+      </w:r>
+      <w:r>
+        <w:rPr>
+          <w:rFonts w:ascii="Times New Roman" w:hAnsi="Times New Roman" w:eastAsia="Times New Roman" w:cs="Times New Roman"/>
+          <w:b w:val="0"/>
+          <w:bCs w:val="0"/>
+          <w:sz w:val="24"/>
+          <w:szCs w:val="24"/>
+        </w:rPr>
+        <w:t xml:space="preserve"> Magnésio</w:t>
+      </w:r>
+    </w:p>
+    <w:p>
+      <w:pPr>
+        <w:pStyle w:val="Normal"/>
+        <w:jc w:val="both"/>
+        <w:rPr>
+          <w:rFonts w:ascii="Times New Roman" w:hAnsi="Times New Roman" w:eastAsia="Times New Roman" w:cs="Times New Roman"/>
+          <w:noProof w:val="0"/>
+          <w:lang w:val="pt-BR"/>
+        </w:rPr>
+      </w:pPr>
+      <w:r>
+        <w:rPr>
+          <w:rFonts w:ascii="Times New Roman" w:hAnsi="Times New Roman" w:eastAsia="Times New Roman" w:cs="Times New Roman"/>
+        </w:rPr>
+        <w:t xml:space="preserve">Produto 5: Night </w:t>
+      </w:r>
+      <w:r>
+        <w:rPr>
+          <w:rFonts w:ascii="Times New Roman" w:hAnsi="Times New Roman" w:eastAsia="Times New Roman" w:cs="Times New Roman"/>
+          <w:noProof w:val="0"/>
+          <w:lang w:val="pt-BR"/>
+        </w:rPr>
+        <w:t>Calm</w:t>
+      </w:r>
+      <w:r>
+        <w:rPr>
+          <w:rFonts w:ascii="Times New Roman" w:hAnsi="Times New Roman" w:eastAsia="Times New Roman" w:cs="Times New Roman"/>
+          <w:noProof w:val="0"/>
+          <w:lang w:val="pt-BR"/>
+        </w:rPr>
+        <w:t xml:space="preserve"> Liquida Maracujá MELATONINA | SUBLINGUAL (39,90)</w:t>
+      </w:r>
+    </w:p>
+    <w:p>
+      <w:pPr>
+        <w:pStyle w:val="Normal"/>
+        <w:ind w:left="708"/>
+        <w:jc w:val="both"/>
+        <w:rPr>
+          <w:rFonts w:ascii="Times New Roman" w:hAnsi="Times New Roman" w:eastAsia="Times New Roman" w:cs="Times New Roman"/>
+          <w:noProof w:val="0"/>
+          <w:lang w:val="pt-BR"/>
+        </w:rPr>
+      </w:pPr>
+      <w:r>
+        <w:rPr>
+          <w:rFonts w:ascii="Times New Roman" w:hAnsi="Times New Roman" w:eastAsia="Times New Roman" w:cs="Times New Roman"/>
+          <w:noProof w:val="0"/>
+          <w:lang w:val="pt-BR"/>
+        </w:rPr>
+        <w:t xml:space="preserve">O Night </w:t>
+      </w:r>
+      <w:r>
+        <w:rPr>
+          <w:rFonts w:ascii="Times New Roman" w:hAnsi="Times New Roman" w:eastAsia="Times New Roman" w:cs="Times New Roman"/>
+          <w:noProof w:val="0"/>
+          <w:lang w:val="pt-BR"/>
+        </w:rPr>
+        <w:t>Calm</w:t>
+      </w:r>
+      <w:r>
+        <w:rPr>
+          <w:rFonts w:ascii="Times New Roman" w:hAnsi="Times New Roman" w:eastAsia="Times New Roman" w:cs="Times New Roman"/>
+          <w:noProof w:val="0"/>
+          <w:lang w:val="pt-BR"/>
+        </w:rPr>
+        <w:t xml:space="preserve"> da </w:t>
+      </w:r>
+      <w:r>
+        <w:rPr>
+          <w:rFonts w:ascii="Times New Roman" w:hAnsi="Times New Roman" w:eastAsia="Times New Roman" w:cs="Times New Roman"/>
+          <w:noProof w:val="0"/>
+          <w:lang w:val="pt-BR"/>
+        </w:rPr>
+        <w:t>Bigens</w:t>
+      </w:r>
+      <w:r>
+        <w:rPr>
+          <w:rFonts w:ascii="Times New Roman" w:hAnsi="Times New Roman" w:eastAsia="Times New Roman" w:cs="Times New Roman"/>
+          <w:noProof w:val="0"/>
+          <w:lang w:val="pt-BR"/>
+        </w:rPr>
+        <w:t xml:space="preserve"> traz a melatonina em sua forma líquida e com leve sabor de maracujá ou menta. É de uso sublingual (administrado debaixo da língua), a forma de maior biodisponibilidade e mais rápida de absorção pelo organismo, comparativamente aos comprimidos ingeridos por via oral.</w:t>
       </w:r>
     </w:p>
     <w:p>
@@ -3376,17 +4673,127 @@
         <w:pStyle w:val="Normal"/>
         <w:keepNext w:val="0"/>
         <w:keepLines w:val="0"/>
-        <w:rPr>
-          <w:rFonts w:ascii="Times New Roman" w:hAnsi="Times New Roman" w:eastAsia="Times New Roman" w:cs="Times New Roman"/>
-          <w:noProof w:val="0"/>
-          <w:lang w:val="pt-BR"/>
-        </w:rPr>
-      </w:pPr>
-      <w:r>
-        <w:rPr>
-          <w:rFonts w:ascii="Times New Roman" w:hAnsi="Times New Roman" w:eastAsia="Times New Roman" w:cs="Times New Roman"/>
-        </w:rPr>
-        <w:t>Produto 5:</w:t>
+        <w:jc w:val="both"/>
+        <w:rPr>
+          <w:rFonts w:ascii="Times New Roman" w:hAnsi="Times New Roman" w:eastAsia="Times New Roman" w:cs="Times New Roman"/>
+        </w:rPr>
+      </w:pPr>
+    </w:p>
+    <w:p>
+      <w:pPr>
+        <w:pStyle w:val="Normal"/>
+        <w:jc w:val="both"/>
+        <w:rPr>
+          <w:rFonts w:ascii="Times New Roman" w:hAnsi="Times New Roman" w:eastAsia="Times New Roman" w:cs="Times New Roman"/>
+          <w:noProof w:val="0"/>
+          <w:lang w:val="pt-BR"/>
+        </w:rPr>
+      </w:pPr>
+      <w:r>
+        <w:rPr>
+          <w:rFonts w:ascii="Times New Roman" w:hAnsi="Times New Roman" w:eastAsia="Times New Roman" w:cs="Times New Roman"/>
+        </w:rPr>
+        <w:t xml:space="preserve">Produto 6:  Night </w:t>
+      </w:r>
+      <w:r>
+        <w:rPr>
+          <w:rFonts w:ascii="Times New Roman" w:hAnsi="Times New Roman" w:eastAsia="Times New Roman" w:cs="Times New Roman"/>
+          <w:noProof w:val="0"/>
+          <w:lang w:val="pt-BR"/>
+        </w:rPr>
+        <w:t>Calm</w:t>
+      </w:r>
+      <w:r>
+        <w:rPr>
+          <w:rFonts w:ascii="Times New Roman" w:hAnsi="Times New Roman" w:eastAsia="Times New Roman" w:cs="Times New Roman"/>
+          <w:noProof w:val="0"/>
+          <w:lang w:val="pt-BR"/>
+        </w:rPr>
+        <w:t xml:space="preserve"> Complex MELATONINA | MAGNÉSIO + TRIPTOFANO + VITAMINAS B6 e B9 (45,30)</w:t>
+      </w:r>
+    </w:p>
+    <w:p>
+      <w:pPr>
+        <w:pStyle w:val="Normal"/>
+        <w:ind w:left="708"/>
+        <w:jc w:val="both"/>
+        <w:rPr>
+          <w:rFonts w:ascii="Times New Roman" w:hAnsi="Times New Roman" w:eastAsia="Times New Roman" w:cs="Times New Roman"/>
+          <w:noProof w:val="0"/>
+          <w:lang w:val="pt-BR"/>
+        </w:rPr>
+      </w:pPr>
+      <w:r>
+        <w:rPr>
+          <w:rFonts w:ascii="Times New Roman" w:hAnsi="Times New Roman" w:eastAsia="Times New Roman" w:cs="Times New Roman"/>
+          <w:noProof w:val="0"/>
+          <w:lang w:val="pt-BR"/>
+        </w:rPr>
+        <w:t xml:space="preserve">O Night </w:t>
+      </w:r>
+      <w:r>
+        <w:rPr>
+          <w:rFonts w:ascii="Times New Roman" w:hAnsi="Times New Roman" w:eastAsia="Times New Roman" w:cs="Times New Roman"/>
+          <w:noProof w:val="0"/>
+          <w:lang w:val="pt-BR"/>
+        </w:rPr>
+        <w:t>Calm</w:t>
+      </w:r>
+      <w:r>
+        <w:rPr>
+          <w:rFonts w:ascii="Times New Roman" w:hAnsi="Times New Roman" w:eastAsia="Times New Roman" w:cs="Times New Roman"/>
+          <w:noProof w:val="0"/>
+          <w:lang w:val="pt-BR"/>
+        </w:rPr>
+        <w:t xml:space="preserve"> Complex da </w:t>
+      </w:r>
+      <w:r>
+        <w:rPr>
+          <w:rFonts w:ascii="Times New Roman" w:hAnsi="Times New Roman" w:eastAsia="Times New Roman" w:cs="Times New Roman"/>
+          <w:noProof w:val="0"/>
+          <w:lang w:val="pt-BR"/>
+        </w:rPr>
+        <w:t>Biogens</w:t>
+      </w:r>
+      <w:r>
+        <w:rPr>
+          <w:rFonts w:ascii="Times New Roman" w:hAnsi="Times New Roman" w:eastAsia="Times New Roman" w:cs="Times New Roman"/>
+          <w:noProof w:val="0"/>
+          <w:lang w:val="pt-BR"/>
+        </w:rPr>
+        <w:t xml:space="preserve"> é composto por uma mistura única de melatonina, magnésio, triptofano, vitamina B6 e ácido fólico. A suplementação com o Night </w:t>
+      </w:r>
+      <w:r>
+        <w:rPr>
+          <w:rFonts w:ascii="Times New Roman" w:hAnsi="Times New Roman" w:eastAsia="Times New Roman" w:cs="Times New Roman"/>
+          <w:noProof w:val="0"/>
+          <w:lang w:val="pt-BR"/>
+        </w:rPr>
+        <w:t>calm</w:t>
+      </w:r>
+      <w:r>
+        <w:rPr>
+          <w:rFonts w:ascii="Times New Roman" w:hAnsi="Times New Roman" w:eastAsia="Times New Roman" w:cs="Times New Roman"/>
+          <w:noProof w:val="0"/>
+          <w:lang w:val="pt-BR"/>
+        </w:rPr>
+        <w:t xml:space="preserve"> </w:t>
+      </w:r>
+      <w:r>
+        <w:rPr>
+          <w:rFonts w:ascii="Times New Roman" w:hAnsi="Times New Roman" w:eastAsia="Times New Roman" w:cs="Times New Roman"/>
+          <w:noProof w:val="0"/>
+          <w:lang w:val="pt-BR"/>
+        </w:rPr>
+        <w:t>complex</w:t>
+      </w:r>
+      <w:r>
+        <w:rPr>
+          <w:rFonts w:ascii="Times New Roman" w:hAnsi="Times New Roman" w:eastAsia="Times New Roman" w:cs="Times New Roman"/>
+          <w:noProof w:val="0"/>
+          <w:lang w:val="pt-BR"/>
+        </w:rPr>
+        <w:t xml:space="preserve"> (somado à fatores como alimentação saudável, prática de exercícios, hidratação e higiene do sono) pode contribuir com o relaxamento.</w:t>
       </w:r>
     </w:p>
     <w:p>
@@ -3394,17 +4801,95 @@
         <w:pStyle w:val="Normal"/>
         <w:keepNext w:val="0"/>
         <w:keepLines w:val="0"/>
-        <w:rPr>
-          <w:rFonts w:ascii="Times New Roman" w:hAnsi="Times New Roman" w:eastAsia="Times New Roman" w:cs="Times New Roman"/>
-          <w:noProof w:val="0"/>
-          <w:lang w:val="pt-BR"/>
-        </w:rPr>
-      </w:pPr>
-      <w:r>
-        <w:rPr>
-          <w:rFonts w:ascii="Times New Roman" w:hAnsi="Times New Roman" w:eastAsia="Times New Roman" w:cs="Times New Roman"/>
-        </w:rPr>
-        <w:t xml:space="preserve">Produto 6: </w:t>
+        <w:jc w:val="both"/>
+        <w:rPr>
+          <w:rFonts w:ascii="Times New Roman" w:hAnsi="Times New Roman" w:eastAsia="Times New Roman" w:cs="Times New Roman"/>
+        </w:rPr>
+      </w:pPr>
+    </w:p>
+    <w:p>
+      <w:pPr>
+        <w:pStyle w:val="Normal"/>
+        <w:jc w:val="both"/>
+        <w:rPr>
+          <w:rFonts w:ascii="Times New Roman" w:hAnsi="Times New Roman" w:eastAsia="Times New Roman" w:cs="Times New Roman"/>
+          <w:noProof w:val="0"/>
+          <w:lang w:val="pt-BR"/>
+        </w:rPr>
+      </w:pPr>
+      <w:r>
+        <w:rPr>
+          <w:rFonts w:ascii="Times New Roman" w:hAnsi="Times New Roman" w:eastAsia="Times New Roman" w:cs="Times New Roman"/>
+        </w:rPr>
+        <w:t xml:space="preserve">Produto 7:  </w:t>
+      </w:r>
+      <w:r>
+        <w:rPr>
+          <w:rFonts w:ascii="Times New Roman" w:hAnsi="Times New Roman" w:eastAsia="Times New Roman" w:cs="Times New Roman"/>
+          <w:noProof w:val="0"/>
+          <w:lang w:val="pt-BR"/>
+        </w:rPr>
+        <w:t xml:space="preserve">Tri Magnésio Inositol Cápsulas </w:t>
+      </w:r>
+      <w:r>
+        <w:rPr>
+          <w:rFonts w:ascii="Times New Roman" w:hAnsi="Times New Roman" w:eastAsia="Times New Roman" w:cs="Times New Roman"/>
+          <w:noProof w:val="0"/>
+          <w:lang w:val="pt-BR"/>
+        </w:rPr>
+        <w:t>+ VITAMINA B6 (69,90)</w:t>
+      </w:r>
+    </w:p>
+    <w:p>
+      <w:pPr>
+        <w:pStyle w:val="Normal"/>
+        <w:ind w:left="708"/>
+        <w:jc w:val="both"/>
+        <w:rPr>
+          <w:rFonts w:ascii="Times New Roman" w:hAnsi="Times New Roman" w:eastAsia="Times New Roman" w:cs="Times New Roman"/>
+          <w:noProof w:val="0"/>
+          <w:lang w:val="pt-BR"/>
+        </w:rPr>
+      </w:pPr>
+      <w:r>
+        <w:rPr>
+          <w:rFonts w:ascii="Times New Roman" w:hAnsi="Times New Roman" w:eastAsia="Times New Roman" w:cs="Times New Roman"/>
+          <w:noProof w:val="0"/>
+          <w:lang w:val="pt-BR"/>
+        </w:rPr>
+        <w:t xml:space="preserve">Conheça o Tri Magnésio Inositol Relax CAPS, uma combinação cuidadosamente formulada de magnésio </w:t>
+      </w:r>
+      <w:r>
+        <w:rPr>
+          <w:rFonts w:ascii="Times New Roman" w:hAnsi="Times New Roman" w:eastAsia="Times New Roman" w:cs="Times New Roman"/>
+          <w:noProof w:val="0"/>
+          <w:lang w:val="pt-BR"/>
+        </w:rPr>
+        <w:t>dimalato</w:t>
+      </w:r>
+      <w:r>
+        <w:rPr>
+          <w:rFonts w:ascii="Times New Roman" w:hAnsi="Times New Roman" w:eastAsia="Times New Roman" w:cs="Times New Roman"/>
+          <w:noProof w:val="0"/>
+          <w:lang w:val="pt-BR"/>
+        </w:rPr>
+        <w:t xml:space="preserve">, quelato e </w:t>
+      </w:r>
+      <w:r>
+        <w:rPr>
+          <w:rFonts w:ascii="Times New Roman" w:hAnsi="Times New Roman" w:eastAsia="Times New Roman" w:cs="Times New Roman"/>
+          <w:noProof w:val="0"/>
+          <w:lang w:val="pt-BR"/>
+        </w:rPr>
+        <w:t>taurato</w:t>
+      </w:r>
+      <w:r>
+        <w:rPr>
+          <w:rFonts w:ascii="Times New Roman" w:hAnsi="Times New Roman" w:eastAsia="Times New Roman" w:cs="Times New Roman"/>
+          <w:noProof w:val="0"/>
+          <w:lang w:val="pt-BR"/>
+        </w:rPr>
+        <w:t>. Este trio de magnésio oferece um total de 350mg de magnésio elementar, complementado com 730mg de Inositol e 1,3mg de Vitamina B6. Se você já é um apreciador da nossa versão em pó, vai ficar feliz em saber que agora você pode escolher entre as duas opções, de acordo com as suas preferências e necessidades. Esta fórmula foi criada pensando em você, que busca uma opção de alta qualidade e conveniência para o seu bem-estar diário.</w:t>
       </w:r>
     </w:p>
     <w:p>
@@ -3412,17 +4897,127 @@
         <w:pStyle w:val="Normal"/>
         <w:keepNext w:val="0"/>
         <w:keepLines w:val="0"/>
-        <w:rPr>
-          <w:rFonts w:ascii="Times New Roman" w:hAnsi="Times New Roman" w:eastAsia="Times New Roman" w:cs="Times New Roman"/>
-          <w:noProof w:val="0"/>
-          <w:lang w:val="pt-BR"/>
-        </w:rPr>
-      </w:pPr>
-      <w:r>
-        <w:rPr>
-          <w:rFonts w:ascii="Times New Roman" w:hAnsi="Times New Roman" w:eastAsia="Times New Roman" w:cs="Times New Roman"/>
-        </w:rPr>
-        <w:t xml:space="preserve">Produto 7: </w:t>
+        <w:jc w:val="both"/>
+        <w:rPr>
+          <w:rFonts w:ascii="Times New Roman" w:hAnsi="Times New Roman" w:eastAsia="Times New Roman" w:cs="Times New Roman"/>
+        </w:rPr>
+      </w:pPr>
+    </w:p>
+    <w:p>
+      <w:pPr>
+        <w:pStyle w:val="Normal"/>
+        <w:jc w:val="both"/>
+        <w:rPr>
+          <w:rFonts w:ascii="Times New Roman" w:hAnsi="Times New Roman" w:eastAsia="Times New Roman" w:cs="Times New Roman"/>
+          <w:noProof w:val="0"/>
+          <w:lang w:val="pt-BR"/>
+        </w:rPr>
+      </w:pPr>
+      <w:r>
+        <w:rPr>
+          <w:rFonts w:ascii="Times New Roman" w:hAnsi="Times New Roman" w:eastAsia="Times New Roman" w:cs="Times New Roman"/>
+        </w:rPr>
+        <w:t xml:space="preserve">Produto 8: </w:t>
+      </w:r>
+      <w:r>
+        <w:rPr>
+          <w:rFonts w:ascii="Times New Roman" w:hAnsi="Times New Roman" w:eastAsia="Times New Roman" w:cs="Times New Roman"/>
+          <w:noProof w:val="0"/>
+          <w:lang w:val="pt-BR"/>
+        </w:rPr>
+        <w:t xml:space="preserve">Tri Magnésio Inositol Limão </w:t>
+      </w:r>
+      <w:r>
+        <w:rPr>
+          <w:rFonts w:ascii="Times New Roman" w:hAnsi="Times New Roman" w:eastAsia="Times New Roman" w:cs="Times New Roman"/>
+          <w:noProof w:val="0"/>
+          <w:lang w:val="pt-BR"/>
+        </w:rPr>
+        <w:t>+ Triptofano + Vitamina B6 (119,10)</w:t>
+      </w:r>
+    </w:p>
+    <w:p>
+      <w:pPr>
+        <w:pStyle w:val="Normal"/>
+        <w:ind w:left="708"/>
+        <w:jc w:val="both"/>
+        <w:rPr>
+          <w:rFonts w:ascii="Times New Roman" w:hAnsi="Times New Roman" w:eastAsia="Times New Roman" w:cs="Times New Roman"/>
+          <w:noProof w:val="0"/>
+          <w:lang w:val="pt-BR"/>
+        </w:rPr>
+      </w:pPr>
+      <w:r>
+        <w:rPr>
+          <w:rFonts w:ascii="Times New Roman" w:hAnsi="Times New Roman" w:eastAsia="Times New Roman" w:cs="Times New Roman"/>
+          <w:noProof w:val="0"/>
+          <w:lang w:val="pt-BR"/>
+        </w:rPr>
+        <w:t xml:space="preserve">A combinação de Inositol, Magnésio, Triptofano e Vitamina B6 trabalha em uníssono para suavizar as tensões do dia, acalmar a mente e prepará-lo para uma noite de sono revitalizante. nossa fórmula exclusiva incorpora três tipos de magnésio: </w:t>
+      </w:r>
+      <w:r>
+        <w:rPr>
+          <w:rFonts w:ascii="Times New Roman" w:hAnsi="Times New Roman" w:eastAsia="Times New Roman" w:cs="Times New Roman"/>
+          <w:noProof w:val="0"/>
+          <w:lang w:val="pt-BR"/>
+        </w:rPr>
+        <w:t>Bisglicinato</w:t>
+      </w:r>
+      <w:r>
+        <w:rPr>
+          <w:rFonts w:ascii="Times New Roman" w:hAnsi="Times New Roman" w:eastAsia="Times New Roman" w:cs="Times New Roman"/>
+          <w:noProof w:val="0"/>
+          <w:lang w:val="pt-BR"/>
+        </w:rPr>
+        <w:t xml:space="preserve">, </w:t>
+      </w:r>
+      <w:r>
+        <w:rPr>
+          <w:rFonts w:ascii="Times New Roman" w:hAnsi="Times New Roman" w:eastAsia="Times New Roman" w:cs="Times New Roman"/>
+          <w:noProof w:val="0"/>
+          <w:lang w:val="pt-BR"/>
+        </w:rPr>
+        <w:t>Dimagnésio</w:t>
+      </w:r>
+      <w:r>
+        <w:rPr>
+          <w:rFonts w:ascii="Times New Roman" w:hAnsi="Times New Roman" w:eastAsia="Times New Roman" w:cs="Times New Roman"/>
+          <w:noProof w:val="0"/>
+          <w:lang w:val="pt-BR"/>
+        </w:rPr>
+        <w:t xml:space="preserve"> </w:t>
+      </w:r>
+      <w:r>
+        <w:rPr>
+          <w:rFonts w:ascii="Times New Roman" w:hAnsi="Times New Roman" w:eastAsia="Times New Roman" w:cs="Times New Roman"/>
+          <w:noProof w:val="0"/>
+          <w:lang w:val="pt-BR"/>
+        </w:rPr>
+        <w:t>Malato</w:t>
+      </w:r>
+      <w:r>
+        <w:rPr>
+          <w:rFonts w:ascii="Times New Roman" w:hAnsi="Times New Roman" w:eastAsia="Times New Roman" w:cs="Times New Roman"/>
+          <w:noProof w:val="0"/>
+          <w:lang w:val="pt-BR"/>
+        </w:rPr>
+        <w:t xml:space="preserve"> e </w:t>
+      </w:r>
+      <w:r>
+        <w:rPr>
+          <w:rFonts w:ascii="Times New Roman" w:hAnsi="Times New Roman" w:eastAsia="Times New Roman" w:cs="Times New Roman"/>
+          <w:noProof w:val="0"/>
+          <w:lang w:val="pt-BR"/>
+        </w:rPr>
+        <w:t>Taurato</w:t>
+      </w:r>
+      <w:r>
+        <w:rPr>
+          <w:rFonts w:ascii="Times New Roman" w:hAnsi="Times New Roman" w:eastAsia="Times New Roman" w:cs="Times New Roman"/>
+          <w:noProof w:val="0"/>
+          <w:lang w:val="pt-BR"/>
+        </w:rPr>
+        <w:t>. Cada forma desempenha um papel distinto, como notas em uma canção de ninar, contribuindo para a absorção eficiente e promoção do bem-estar geral. Adoçado com Stevia e com zero calorias, este suplemento não só serve ao seu paladar, mas também à sua consciência. Sem corantes e completamente vegano, ele é feito para ser rapidamente absorvido pelo seu corpo, transformando cada gole em um convite ao relaxamento e ao sono tranquilo.</w:t>
       </w:r>
     </w:p>
     <w:p>
@@ -3436,12 +5031,6 @@
           <w:lang w:val="pt-BR"/>
         </w:rPr>
       </w:pPr>
-      <w:r>
-        <w:rPr>
-          <w:rFonts w:ascii="Times New Roman" w:hAnsi="Times New Roman" w:eastAsia="Times New Roman" w:cs="Times New Roman"/>
-        </w:rPr>
-        <w:t>Produto 8:</w:t>
-      </w:r>
     </w:p>
     <w:p>
       <w:pPr>
@@ -3466,7 +5055,258 @@
           <w:sz w:val="24"/>
           <w:szCs w:val="24"/>
         </w:rPr>
-        <w:t xml:space="preserve">Magnésio  </w:t>
+        <w:t xml:space="preserve">Vitaminas </w:t>
+      </w:r>
+    </w:p>
+    <w:p>
+      <w:pPr>
+        <w:pStyle w:val="Normal"/>
+        <w:jc w:val="both"/>
+        <w:rPr>
+          <w:rFonts w:ascii="Times New Roman" w:hAnsi="Times New Roman" w:eastAsia="Times New Roman" w:cs="Times New Roman"/>
+          <w:noProof w:val="0"/>
+          <w:lang w:val="pt-BR"/>
+        </w:rPr>
+      </w:pPr>
+      <w:r>
+        <w:rPr>
+          <w:rFonts w:ascii="Times New Roman" w:hAnsi="Times New Roman" w:eastAsia="Times New Roman" w:cs="Times New Roman"/>
+        </w:rPr>
+        <w:t xml:space="preserve">Produto 9: </w:t>
+      </w:r>
+      <w:r>
+        <w:rPr>
+          <w:rFonts w:ascii="Times New Roman" w:hAnsi="Times New Roman" w:eastAsia="Times New Roman" w:cs="Times New Roman"/>
+          <w:noProof w:val="0"/>
+          <w:lang w:val="pt-BR"/>
+        </w:rPr>
+        <w:t>LAVITAN VITAMINA D 2.000UI COMP REV X 30, Laranja, Pequeno (16,90)</w:t>
+      </w:r>
+    </w:p>
+    <w:p>
+      <w:pPr>
+        <w:pStyle w:val="Normal"/>
+        <w:ind w:left="708"/>
+        <w:jc w:val="both"/>
+        <w:rPr>
+          <w:rFonts w:ascii="Times New Roman" w:hAnsi="Times New Roman" w:eastAsia="Times New Roman" w:cs="Times New Roman"/>
+          <w:noProof w:val="0"/>
+          <w:lang w:val="pt-BR"/>
+        </w:rPr>
+      </w:pPr>
+      <w:r>
+        <w:rPr>
+          <w:rFonts w:ascii="Times New Roman" w:hAnsi="Times New Roman" w:eastAsia="Times New Roman" w:cs="Times New Roman"/>
+          <w:noProof w:val="0"/>
+          <w:lang w:val="pt-BR"/>
+        </w:rPr>
+        <w:t xml:space="preserve">Apoio conjunto de saúde, Formação dos ossos e dentes, Doses necessárias diariamente para todas as pessoas que não </w:t>
+      </w:r>
+      <w:r>
+        <w:rPr>
+          <w:rFonts w:ascii="Times New Roman" w:hAnsi="Times New Roman" w:eastAsia="Times New Roman" w:cs="Times New Roman"/>
+          <w:noProof w:val="0"/>
+          <w:lang w:val="pt-BR"/>
+        </w:rPr>
+        <w:t>tem</w:t>
+      </w:r>
+      <w:r>
+        <w:rPr>
+          <w:rFonts w:ascii="Times New Roman" w:hAnsi="Times New Roman" w:eastAsia="Times New Roman" w:cs="Times New Roman"/>
+          <w:noProof w:val="0"/>
+          <w:lang w:val="pt-BR"/>
+        </w:rPr>
+        <w:t xml:space="preserve"> uma boa exposição ao sol., Absorção de cálcio e fósforo no sistema imune e muscular, Apoio à Saúde Óssea</w:t>
+      </w:r>
+    </w:p>
+    <w:p>
+      <w:pPr>
+        <w:pStyle w:val="Normal"/>
+        <w:ind w:left="708"/>
+        <w:jc w:val="both"/>
+        <w:rPr>
+          <w:rFonts w:ascii="Times New Roman" w:hAnsi="Times New Roman" w:eastAsia="Times New Roman" w:cs="Times New Roman"/>
+          <w:noProof w:val="0"/>
+          <w:lang w:val="pt-BR"/>
+        </w:rPr>
+      </w:pPr>
+    </w:p>
+    <w:p>
+      <w:pPr>
+        <w:pStyle w:val="Normal"/>
+        <w:jc w:val="both"/>
+        <w:rPr>
+          <w:rFonts w:ascii="Times New Roman" w:hAnsi="Times New Roman" w:eastAsia="Times New Roman" w:cs="Times New Roman"/>
+          <w:noProof w:val="0"/>
+          <w:lang w:val="pt-BR"/>
+        </w:rPr>
+      </w:pPr>
+      <w:r>
+        <w:rPr>
+          <w:rFonts w:ascii="Times New Roman" w:hAnsi="Times New Roman" w:eastAsia="Times New Roman" w:cs="Times New Roman"/>
+        </w:rPr>
+        <w:t xml:space="preserve">Produto 10:  </w:t>
+      </w:r>
+      <w:r>
+        <w:rPr>
+          <w:rFonts w:ascii="Times New Roman" w:hAnsi="Times New Roman" w:eastAsia="Times New Roman" w:cs="Times New Roman"/>
+          <w:noProof w:val="0"/>
+          <w:lang w:val="pt-BR"/>
+        </w:rPr>
+        <w:t xml:space="preserve">LAVITAN Suplemento Vitamínico - Mineral A-Z Para Mulher Rosa </w:t>
+      </w:r>
+      <w:r>
+        <w:rPr>
+          <w:rFonts w:ascii="Times New Roman" w:hAnsi="Times New Roman" w:eastAsia="Times New Roman" w:cs="Times New Roman"/>
+          <w:noProof w:val="0"/>
+          <w:lang w:val="pt-BR"/>
+        </w:rPr>
+        <w:t>Lavitan</w:t>
+      </w:r>
+      <w:r>
+        <w:rPr>
+          <w:rFonts w:ascii="Times New Roman" w:hAnsi="Times New Roman" w:eastAsia="Times New Roman" w:cs="Times New Roman"/>
+          <w:noProof w:val="0"/>
+          <w:lang w:val="pt-BR"/>
+        </w:rPr>
+        <w:t xml:space="preserve"> 60 Cápsulas (14,90)</w:t>
+      </w:r>
+    </w:p>
+    <w:p>
+      <w:pPr>
+        <w:pStyle w:val="Normal"/>
+        <w:ind w:left="708"/>
+        <w:jc w:val="both"/>
+        <w:rPr>
+          <w:rFonts w:ascii="Times New Roman" w:hAnsi="Times New Roman" w:eastAsia="Times New Roman" w:cs="Times New Roman"/>
+          <w:noProof w:val="0"/>
+          <w:lang w:val="pt-BR"/>
+        </w:rPr>
+      </w:pPr>
+      <w:r>
+        <w:rPr>
+          <w:rFonts w:ascii="Times New Roman" w:hAnsi="Times New Roman" w:eastAsia="Times New Roman" w:cs="Times New Roman"/>
+          <w:noProof w:val="0"/>
+          <w:lang w:val="pt-BR"/>
+        </w:rPr>
+        <w:t>10 vitaminas e 3 minerais</w:t>
+      </w:r>
+    </w:p>
+    <w:p>
+      <w:pPr>
+        <w:pStyle w:val="Normal"/>
+        <w:ind w:left="708"/>
+        <w:jc w:val="both"/>
+        <w:rPr>
+          <w:rFonts w:ascii="Times New Roman" w:hAnsi="Times New Roman" w:eastAsia="Times New Roman" w:cs="Times New Roman"/>
+          <w:noProof w:val="0"/>
+          <w:lang w:val="pt-BR"/>
+        </w:rPr>
+      </w:pPr>
+      <w:r>
+        <w:rPr>
+          <w:rFonts w:ascii="Times New Roman" w:hAnsi="Times New Roman" w:eastAsia="Times New Roman" w:cs="Times New Roman"/>
+          <w:noProof w:val="0"/>
+          <w:lang w:val="pt-BR"/>
+        </w:rPr>
+        <w:t>Rico em ácido fólico</w:t>
+      </w:r>
+    </w:p>
+    <w:p>
+      <w:pPr>
+        <w:pStyle w:val="Normal"/>
+        <w:ind w:left="708"/>
+        <w:jc w:val="both"/>
+        <w:rPr>
+          <w:rFonts w:ascii="Times New Roman" w:hAnsi="Times New Roman" w:eastAsia="Times New Roman" w:cs="Times New Roman"/>
+          <w:noProof w:val="0"/>
+          <w:lang w:val="pt-BR"/>
+        </w:rPr>
+      </w:pPr>
+      <w:r>
+        <w:rPr>
+          <w:rFonts w:ascii="Times New Roman" w:hAnsi="Times New Roman" w:eastAsia="Times New Roman" w:cs="Times New Roman"/>
+          <w:noProof w:val="0"/>
+          <w:lang w:val="pt-BR"/>
+        </w:rPr>
+        <w:t>Ação antioxidante</w:t>
+      </w:r>
+    </w:p>
+    <w:p>
+      <w:pPr>
+        <w:pStyle w:val="Normal"/>
+        <w:jc w:val="both"/>
+        <w:rPr>
+          <w:rFonts w:ascii="Times New Roman" w:hAnsi="Times New Roman" w:eastAsia="Times New Roman" w:cs="Times New Roman"/>
+          <w:noProof w:val="0"/>
+          <w:lang w:val="pt-BR"/>
+        </w:rPr>
+      </w:pPr>
+      <w:r>
+        <w:rPr>
+          <w:rFonts w:ascii="Times New Roman" w:hAnsi="Times New Roman" w:eastAsia="Times New Roman" w:cs="Times New Roman"/>
+        </w:rPr>
+        <w:t xml:space="preserve">Produto 11: </w:t>
+      </w:r>
+      <w:r>
+        <w:rPr>
+          <w:rFonts w:ascii="Times New Roman" w:hAnsi="Times New Roman" w:eastAsia="Times New Roman" w:cs="Times New Roman"/>
+          <w:noProof w:val="0"/>
+          <w:lang w:val="pt-BR"/>
+        </w:rPr>
+        <w:t>LAVITAN COLAGENO TIPO II 2 BL X 15 CAPS (42,90)</w:t>
+      </w:r>
+    </w:p>
+    <w:p>
+      <w:pPr>
+        <w:pStyle w:val="Normal"/>
+        <w:ind w:left="708"/>
+        <w:jc w:val="both"/>
+        <w:rPr>
+          <w:rFonts w:ascii="Times New Roman" w:hAnsi="Times New Roman" w:eastAsia="Times New Roman" w:cs="Times New Roman"/>
+          <w:noProof w:val="0"/>
+          <w:lang w:val="pt-BR"/>
+        </w:rPr>
+      </w:pPr>
+      <w:r>
+        <w:rPr>
+          <w:rFonts w:ascii="Times New Roman" w:hAnsi="Times New Roman" w:eastAsia="Times New Roman" w:cs="Times New Roman"/>
+          <w:noProof w:val="0"/>
+          <w:lang w:val="pt-BR"/>
+        </w:rPr>
+        <w:t xml:space="preserve">Ajuda a manter a saúde das articulações e reconstrução da cartilagem, Apoio conjunto de saúde, </w:t>
+      </w:r>
+      <w:r>
+        <w:rPr>
+          <w:rFonts w:ascii="Times New Roman" w:hAnsi="Times New Roman" w:eastAsia="Times New Roman" w:cs="Times New Roman"/>
+          <w:noProof w:val="0"/>
+          <w:lang w:val="pt-BR"/>
+        </w:rPr>
+        <w:t>Contribui</w:t>
+      </w:r>
+      <w:r>
+        <w:rPr>
+          <w:rFonts w:ascii="Times New Roman" w:hAnsi="Times New Roman" w:eastAsia="Times New Roman" w:cs="Times New Roman"/>
+          <w:noProof w:val="0"/>
+          <w:lang w:val="pt-BR"/>
+        </w:rPr>
+        <w:t xml:space="preserve"> na recuperação de lesões articulares, Apoio à Saúde Óssea, </w:t>
+      </w:r>
+      <w:r>
+        <w:rPr>
+          <w:rFonts w:ascii="Times New Roman" w:hAnsi="Times New Roman" w:eastAsia="Times New Roman" w:cs="Times New Roman"/>
+          <w:noProof w:val="0"/>
+          <w:lang w:val="pt-BR"/>
+        </w:rPr>
+        <w:t>Atua</w:t>
+      </w:r>
+      <w:r>
+        <w:rPr>
+          <w:rFonts w:ascii="Times New Roman" w:hAnsi="Times New Roman" w:eastAsia="Times New Roman" w:cs="Times New Roman"/>
+          <w:noProof w:val="0"/>
+          <w:lang w:val="pt-BR"/>
+        </w:rPr>
+        <w:t xml:space="preserve"> diretamente nas articulações, contribuindo para seu funcionamento</w:t>
       </w:r>
     </w:p>
     <w:p>
@@ -3474,17 +5314,29 @@
         <w:pStyle w:val="Normal"/>
         <w:keepNext w:val="0"/>
         <w:keepLines w:val="0"/>
-        <w:rPr>
-          <w:rFonts w:ascii="Times New Roman" w:hAnsi="Times New Roman" w:eastAsia="Times New Roman" w:cs="Times New Roman"/>
-          <w:noProof w:val="0"/>
-          <w:lang w:val="pt-BR"/>
-        </w:rPr>
-      </w:pPr>
-      <w:r>
-        <w:rPr>
-          <w:rFonts w:ascii="Times New Roman" w:hAnsi="Times New Roman" w:eastAsia="Times New Roman" w:cs="Times New Roman"/>
-        </w:rPr>
-        <w:t>Produto 9:</w:t>
+        <w:jc w:val="both"/>
+        <w:rPr>
+          <w:rFonts w:ascii="Times New Roman" w:hAnsi="Times New Roman" w:eastAsia="Times New Roman" w:cs="Times New Roman"/>
+          <w:noProof w:val="0"/>
+          <w:lang w:val="pt-BR"/>
+        </w:rPr>
+      </w:pPr>
+    </w:p>
+    <w:p>
+      <w:pPr>
+        <w:pStyle w:val="Normal"/>
+        <w:jc w:val="both"/>
+        <w:rPr>
+          <w:rFonts w:ascii="Times New Roman" w:hAnsi="Times New Roman" w:eastAsia="Times New Roman" w:cs="Times New Roman"/>
+          <w:noProof w:val="0"/>
+          <w:lang w:val="pt-BR"/>
+        </w:rPr>
+      </w:pPr>
+      <w:r>
+        <w:rPr>
+          <w:rFonts w:ascii="Times New Roman" w:hAnsi="Times New Roman" w:eastAsia="Times New Roman" w:cs="Times New Roman"/>
+        </w:rPr>
+        <w:t>Produto 12: LAVITAN CALCIO + D1000UI COMP REV FRX60, Azul, Pequeno (31,10)</w:t>
       </w:r>
     </w:p>
     <w:p>
@@ -3492,53 +5344,37 @@
         <w:pStyle w:val="Normal"/>
         <w:keepNext w:val="0"/>
         <w:keepLines w:val="0"/>
-        <w:rPr>
-          <w:rFonts w:ascii="Times New Roman" w:hAnsi="Times New Roman" w:eastAsia="Times New Roman" w:cs="Times New Roman"/>
-          <w:noProof w:val="0"/>
-          <w:lang w:val="pt-BR"/>
-        </w:rPr>
-      </w:pPr>
-      <w:r>
-        <w:rPr>
-          <w:rFonts w:ascii="Times New Roman" w:hAnsi="Times New Roman" w:eastAsia="Times New Roman" w:cs="Times New Roman"/>
-        </w:rPr>
-        <w:t xml:space="preserve">Produto 10: </w:t>
-      </w:r>
-    </w:p>
-    <w:p>
-      <w:pPr>
-        <w:pStyle w:val="Normal"/>
-        <w:keepNext w:val="0"/>
-        <w:keepLines w:val="0"/>
-        <w:rPr>
-          <w:rFonts w:ascii="Times New Roman" w:hAnsi="Times New Roman" w:eastAsia="Times New Roman" w:cs="Times New Roman"/>
-          <w:noProof w:val="0"/>
-          <w:lang w:val="pt-BR"/>
-        </w:rPr>
-      </w:pPr>
-      <w:r>
-        <w:rPr>
-          <w:rFonts w:ascii="Times New Roman" w:hAnsi="Times New Roman" w:eastAsia="Times New Roman" w:cs="Times New Roman"/>
-        </w:rPr>
-        <w:t xml:space="preserve">Produto 11: </w:t>
-      </w:r>
-    </w:p>
-    <w:p>
-      <w:pPr>
-        <w:pStyle w:val="Normal"/>
-        <w:keepNext w:val="0"/>
-        <w:keepLines w:val="0"/>
-        <w:rPr>
-          <w:rFonts w:ascii="Times New Roman" w:hAnsi="Times New Roman" w:eastAsia="Times New Roman" w:cs="Times New Roman"/>
-          <w:noProof w:val="0"/>
-          <w:lang w:val="pt-BR"/>
-        </w:rPr>
-      </w:pPr>
-      <w:r>
-        <w:rPr>
-          <w:rFonts w:ascii="Times New Roman" w:hAnsi="Times New Roman" w:eastAsia="Times New Roman" w:cs="Times New Roman"/>
-        </w:rPr>
-        <w:t>Produto 12:</w:t>
+        <w:ind w:left="708"/>
+        <w:jc w:val="both"/>
+        <w:rPr>
+          <w:rFonts w:ascii="Times New Roman" w:hAnsi="Times New Roman" w:eastAsia="Times New Roman" w:cs="Times New Roman"/>
+          <w:noProof w:val="0"/>
+          <w:lang w:val="pt-BR"/>
+        </w:rPr>
+      </w:pPr>
+      <w:r>
+        <w:rPr>
+          <w:rFonts w:ascii="Times New Roman" w:hAnsi="Times New Roman" w:eastAsia="Times New Roman" w:cs="Times New Roman"/>
+          <w:noProof w:val="0"/>
+          <w:lang w:val="pt-BR"/>
+        </w:rPr>
+        <w:t xml:space="preserve">Apoio conjunto de saúde, </w:t>
+      </w:r>
+      <w:r>
+        <w:rPr>
+          <w:rFonts w:ascii="Times New Roman" w:hAnsi="Times New Roman" w:eastAsia="Times New Roman" w:cs="Times New Roman"/>
+          <w:noProof w:val="0"/>
+          <w:lang w:val="pt-BR"/>
+        </w:rPr>
+        <w:t>Previne</w:t>
+      </w:r>
+      <w:r>
+        <w:rPr>
+          <w:rFonts w:ascii="Times New Roman" w:hAnsi="Times New Roman" w:eastAsia="Times New Roman" w:cs="Times New Roman"/>
+          <w:noProof w:val="0"/>
+          <w:lang w:val="pt-BR"/>
+        </w:rPr>
+        <w:t xml:space="preserve"> os desgastes naturais do tempo, Otimização do metabolismo e na nutrição óssea, diminuindo os riscos de fraturas., Apoio à Saúde Óssea</w:t>
       </w:r>
     </w:p>
     <w:p>

</xml_diff>